<commit_message>
Caja neregra y blanca
</commit_message>
<xml_diff>
--- a/PREGAME/1. ELICITACIÓN/1.8 Prueba/Caja Blanca/G5_Seleccionar Periodo_Caja_Blanca_V1.1.docx
+++ b/PREGAME/1. ELICITACIÓN/1.8 Prueba/Caja Blanca/G5_Seleccionar Periodo_Caja_Blanca_V1.1.docx
@@ -1,6 +1,6 @@
 
 <file path=word/document.xml><?xml version="1.0" encoding="utf-8"?>
-<w:document xmlns:wpc="http://schemas.microsoft.com/office/word/2010/wordprocessingCanvas" xmlns:cx="http://schemas.microsoft.com/office/drawing/2014/chartex" xmlns:cx1="http://schemas.microsoft.com/office/drawing/2015/9/8/chartex" xmlns:cx2="http://schemas.microsoft.com/office/drawing/2015/10/21/chartex" xmlns:cx3="http://schemas.microsoft.com/office/drawing/2016/5/9/chartex" xmlns:cx4="http://schemas.microsoft.com/office/drawing/2016/5/10/chartex" xmlns:cx5="http://schemas.microsoft.com/office/drawing/2016/5/11/chartex" xmlns:cx6="http://schemas.microsoft.com/office/drawing/2016/5/12/chartex" xmlns:cx7="http://schemas.microsoft.com/office/drawing/2016/5/13/chartex" xmlns:cx8="http://schemas.microsoft.com/office/drawing/2016/5/14/chartex" xmlns:mc="http://schemas.openxmlformats.org/markup-compatibility/2006" xmlns:aink="http://schemas.microsoft.com/office/drawing/2016/ink" xmlns:am3d="http://schemas.microsoft.com/office/drawing/2017/model3d" xmlns:o="urn:schemas-microsoft-com:office:office" xmlns:oel="http://schemas.microsoft.com/office/2019/extlst" xmlns:r="http://schemas.openxmlformats.org/officeDocument/2006/relationships" xmlns:m="http://schemas.openxmlformats.org/officeDocument/2006/math" xmlns:v="urn:schemas-microsoft-com:vml" xmlns:wp14="http://schemas.microsoft.com/office/word/2010/wordprocessingDrawing" xmlns:wp="http://schemas.openxmlformats.org/drawingml/2006/wordprocessingDrawing" xmlns:w10="urn:schemas-microsoft-com:office:word" xmlns:w="http://schemas.openxmlformats.org/wordprocessingml/2006/main" xmlns:w14="http://schemas.microsoft.com/office/word/2010/wordml" xmlns:w15="http://schemas.microsoft.com/office/word/2012/wordml" xmlns:w16cex="http://schemas.microsoft.com/office/word/2018/wordml/cex" xmlns:w16cid="http://schemas.microsoft.com/office/word/2016/wordml/cid" xmlns:w16="http://schemas.microsoft.com/office/word/2018/wordml" xmlns:w16sdtdh="http://schemas.microsoft.com/office/word/2020/wordml/sdtdatahash" xmlns:w16se="http://schemas.microsoft.com/office/word/2015/wordml/symex" xmlns:wpg="http://schemas.microsoft.com/office/word/2010/wordprocessingGroup" xmlns:wpi="http://schemas.microsoft.com/office/word/2010/wordprocessingInk" xmlns:wne="http://schemas.microsoft.com/office/word/2006/wordml" xmlns:wps="http://schemas.microsoft.com/office/word/2010/wordprocessingShape" mc:Ignorable="w14 w15 w16se w16cid w16 w16cex w16sdtdh wp14">
+<w:document xmlns:wpc="http://schemas.microsoft.com/office/word/2010/wordprocessingCanvas" xmlns:cx="http://schemas.microsoft.com/office/drawing/2014/chartex" xmlns:cx1="http://schemas.microsoft.com/office/drawing/2015/9/8/chartex" xmlns:cx2="http://schemas.microsoft.com/office/drawing/2015/10/21/chartex" xmlns:cx3="http://schemas.microsoft.com/office/drawing/2016/5/9/chartex" xmlns:cx4="http://schemas.microsoft.com/office/drawing/2016/5/10/chartex" xmlns:cx5="http://schemas.microsoft.com/office/drawing/2016/5/11/chartex" xmlns:cx6="http://schemas.microsoft.com/office/drawing/2016/5/12/chartex" xmlns:cx7="http://schemas.microsoft.com/office/drawing/2016/5/13/chartex" xmlns:cx8="http://schemas.microsoft.com/office/drawing/2016/5/14/chartex" xmlns:mc="http://schemas.openxmlformats.org/markup-compatibility/2006" xmlns:aink="http://schemas.microsoft.com/office/drawing/2016/ink" xmlns:am3d="http://schemas.microsoft.com/office/drawing/2017/model3d" xmlns:o="urn:schemas-microsoft-com:office:office" xmlns:r="http://schemas.openxmlformats.org/officeDocument/2006/relationships" xmlns:m="http://schemas.openxmlformats.org/officeDocument/2006/math" xmlns:v="urn:schemas-microsoft-com:vml" xmlns:wp14="http://schemas.microsoft.com/office/word/2010/wordprocessingDrawing" xmlns:wp="http://schemas.openxmlformats.org/drawingml/2006/wordprocessingDrawing" xmlns:w10="urn:schemas-microsoft-com:office:word" xmlns:w="http://schemas.openxmlformats.org/wordprocessingml/2006/main" xmlns:w14="http://schemas.microsoft.com/office/word/2010/wordml" xmlns:w15="http://schemas.microsoft.com/office/word/2012/wordml" xmlns:w16cex="http://schemas.microsoft.com/office/word/2018/wordml/cex" xmlns:w16cid="http://schemas.microsoft.com/office/word/2016/wordml/cid" xmlns:w16="http://schemas.microsoft.com/office/word/2018/wordml" xmlns:w16sdtdh="http://schemas.microsoft.com/office/word/2020/wordml/sdtdatahash" xmlns:w16se="http://schemas.microsoft.com/office/word/2015/wordml/symex" xmlns:wpg="http://schemas.microsoft.com/office/word/2010/wordprocessingGroup" xmlns:wpi="http://schemas.microsoft.com/office/word/2010/wordprocessingInk" xmlns:wne="http://schemas.microsoft.com/office/word/2006/wordml" xmlns:wps="http://schemas.microsoft.com/office/word/2010/wordprocessingShape" mc:Ignorable="w14 w15 w16se w16cid w16 w16cex w16sdtdh wp14">
   <w:body>
     <w:p>
       <w:pPr>
@@ -733,7 +733,6 @@
           <w:b/>
         </w:rPr>
         <w:sectPr>
-          <w:headerReference w:type="default" r:id="rId9"/>
           <w:pgSz w:w="11900" w:h="16840"/>
           <w:pgMar w:top="1417" w:right="1701" w:bottom="540" w:left="1701" w:header="708" w:footer="708" w:gutter="0"/>
           <w:pgNumType w:start="1"/>
@@ -789,7 +788,7 @@
                     </pic:cNvPicPr>
                   </pic:nvPicPr>
                   <pic:blipFill>
-                    <a:blip r:embed="rId10">
+                    <a:blip r:embed="rId9">
                       <a:extLst>
                         <a:ext uri="{28A0092B-C50C-407E-A947-70E740481C1C}">
                           <a14:useLocalDpi xmlns:a14="http://schemas.microsoft.com/office/drawing/2010/main" val="0"/>
@@ -883,7 +882,7 @@
                     </pic:cNvPicPr>
                   </pic:nvPicPr>
                   <pic:blipFill>
-                    <a:blip r:embed="rId11">
+                    <a:blip r:embed="rId10">
                       <a:extLst>
                         <a:ext uri="{28A0092B-C50C-407E-A947-70E740481C1C}">
                           <a14:useLocalDpi xmlns:a14="http://schemas.microsoft.com/office/drawing/2010/main" val="0"/>
@@ -980,13 +979,7 @@
         <w:t>,</w:t>
       </w:r>
       <w:r>
-        <w:t>1,2,3,4,</w:t>
-      </w:r>
-      <w:r>
-        <w:t>5,4,</w:t>
-      </w:r>
-      <w:r>
-        <w:t>6,7,9,10</w:t>
+        <w:t>1,2,3,4,5,4,6,7,9,10</w:t>
       </w:r>
     </w:p>
     <w:p>
@@ -1046,7 +1039,10 @@
     </w:p>
     <w:p>
       <w:r>
-        <w:t>Se puede calcular de las siguientes formas:</w:t>
+        <w:t xml:space="preserve">Se puede calcular de las siguientes </w:t>
+      </w:r>
+      <w:r>
+        <w:t>formas:</w:t>
       </w:r>
     </w:p>
     <w:p/>
@@ -1154,6 +1150,1564 @@
       <w:r>
         <w:t xml:space="preserve">Número de nodos </w:t>
       </w:r>
+    </w:p>
+    <w:p>
+      <w:pPr>
+        <w:ind w:left="1440"/>
+      </w:pPr>
+    </w:p>
+    <w:p>
+      <w:r>
+        <w:lastRenderedPageBreak/>
+        <w:t xml:space="preserve">Registro de horario de trabajo </w:t>
+      </w:r>
+    </w:p>
+    <w:p>
+      <w:pPr>
+        <w:rPr>
+          <w:b/>
+        </w:rPr>
+      </w:pPr>
+      <w:r>
+        <w:rPr>
+          <w:b/>
+        </w:rPr>
+        <w:t>CÓDIGO FUENTE</w:t>
+      </w:r>
+    </w:p>
+    <w:p>
+      <w:pPr>
+        <w:rPr>
+          <w:b/>
+        </w:rPr>
+      </w:pPr>
+    </w:p>
+    <w:p>
+      <w:pPr>
+        <w:rPr>
+          <w:b/>
+        </w:rPr>
+      </w:pPr>
+    </w:p>
+    <w:p>
+      <w:pPr>
+        <w:rPr>
+          <w:b/>
+        </w:rPr>
+        <w:sectPr>
+          <w:headerReference w:type="default" r:id="rId11"/>
+          <w:pgSz w:w="11900" w:h="16840"/>
+          <w:pgMar w:top="1417" w:right="1701" w:bottom="540" w:left="1701" w:header="708" w:footer="708" w:gutter="0"/>
+          <w:pgNumType w:start="1"/>
+          <w:cols w:space="720"/>
+        </w:sectPr>
+      </w:pPr>
+    </w:p>
+    <w:p>
+      <w:pPr>
+        <w:rPr>
+          <w:b/>
+        </w:rPr>
+      </w:pPr>
+      <w:r>
+        <w:rPr>
+          <w:b/>
+        </w:rPr>
+        <w:lastRenderedPageBreak/>
+        <w:t>Diagrama de Flujo</w:t>
+      </w:r>
+    </w:p>
+    <w:p>
+      <w:pPr>
+        <w:rPr>
+          <w:b/>
+        </w:rPr>
+      </w:pPr>
+    </w:p>
+    <w:p>
+      <w:pPr>
+        <w:pStyle w:val="NormalWeb"/>
+      </w:pPr>
+    </w:p>
+    <w:p>
+      <w:pPr>
+        <w:jc w:val="center"/>
+        <w:rPr>
+          <w:b/>
+        </w:rPr>
+        <w:sectPr>
+          <w:pgSz w:w="11900" w:h="16840"/>
+          <w:pgMar w:top="1701" w:right="540" w:bottom="1701" w:left="1417" w:header="708" w:footer="708" w:gutter="0"/>
+          <w:cols w:space="720"/>
+        </w:sectPr>
+      </w:pPr>
+      <w:r>
+        <w:rPr>
+          <w:noProof/>
+        </w:rPr>
+        <w:drawing>
+          <wp:inline distT="0" distB="0" distL="0" distR="0" wp14:anchorId="29EFDFE7" wp14:editId="1C289FC2">
+            <wp:extent cx="3933493" cy="6814268"/>
+            <wp:effectExtent l="0" t="0" r="0" b="5715"/>
+            <wp:docPr id="18" name="Imagen 18"/>
+            <wp:cNvGraphicFramePr>
+              <a:graphicFrameLocks xmlns:a="http://schemas.openxmlformats.org/drawingml/2006/main" noChangeAspect="1"/>
+            </wp:cNvGraphicFramePr>
+            <a:graphic xmlns:a="http://schemas.openxmlformats.org/drawingml/2006/main">
+              <a:graphicData uri="http://schemas.openxmlformats.org/drawingml/2006/picture">
+                <pic:pic xmlns:pic="http://schemas.openxmlformats.org/drawingml/2006/picture">
+                  <pic:nvPicPr>
+                    <pic:cNvPr id="0" name="Picture 5"/>
+                    <pic:cNvPicPr>
+                      <a:picLocks noChangeAspect="1" noChangeArrowheads="1"/>
+                    </pic:cNvPicPr>
+                  </pic:nvPicPr>
+                  <pic:blipFill>
+                    <a:blip r:embed="rId12">
+                      <a:extLst>
+                        <a:ext uri="{28A0092B-C50C-407E-A947-70E740481C1C}">
+                          <a14:useLocalDpi xmlns:a14="http://schemas.microsoft.com/office/drawing/2010/main" val="0"/>
+                        </a:ext>
+                      </a:extLst>
+                    </a:blip>
+                    <a:srcRect/>
+                    <a:stretch>
+                      <a:fillRect/>
+                    </a:stretch>
+                  </pic:blipFill>
+                  <pic:spPr bwMode="auto">
+                    <a:xfrm>
+                      <a:off x="0" y="0"/>
+                      <a:ext cx="3940346" cy="6826139"/>
+                    </a:xfrm>
+                    <a:prstGeom prst="rect">
+                      <a:avLst/>
+                    </a:prstGeom>
+                    <a:noFill/>
+                    <a:ln>
+                      <a:noFill/>
+                    </a:ln>
+                  </pic:spPr>
+                </pic:pic>
+              </a:graphicData>
+            </a:graphic>
+          </wp:inline>
+        </w:drawing>
+      </w:r>
+    </w:p>
+    <w:p>
+      <w:pPr>
+        <w:rPr>
+          <w:b/>
+        </w:rPr>
+      </w:pPr>
+      <w:r>
+        <w:rPr>
+          <w:b/>
+        </w:rPr>
+        <w:lastRenderedPageBreak/>
+        <w:t>GRAFO</w:t>
+      </w:r>
+    </w:p>
+    <w:p>
+      <w:pPr>
+        <w:jc w:val="center"/>
+        <w:rPr>
+          <w:b/>
+        </w:rPr>
+      </w:pPr>
+      <w:r>
+        <w:rPr>
+          <w:b/>
+        </w:rPr>
+        <w:drawing>
+          <wp:inline distT="0" distB="0" distL="0" distR="0" wp14:anchorId="794C5150" wp14:editId="7FD87008">
+            <wp:extent cx="1857634" cy="4515480"/>
+            <wp:effectExtent l="0" t="0" r="9525" b="0"/>
+            <wp:docPr id="19" name="Imagen 19"/>
+            <wp:cNvGraphicFramePr>
+              <a:graphicFrameLocks xmlns:a="http://schemas.openxmlformats.org/drawingml/2006/main" noChangeAspect="1"/>
+            </wp:cNvGraphicFramePr>
+            <a:graphic xmlns:a="http://schemas.openxmlformats.org/drawingml/2006/main">
+              <a:graphicData uri="http://schemas.openxmlformats.org/drawingml/2006/picture">
+                <pic:pic xmlns:pic="http://schemas.openxmlformats.org/drawingml/2006/picture">
+                  <pic:nvPicPr>
+                    <pic:cNvPr id="1" name=""/>
+                    <pic:cNvPicPr/>
+                  </pic:nvPicPr>
+                  <pic:blipFill>
+                    <a:blip r:embed="rId13"/>
+                    <a:stretch>
+                      <a:fillRect/>
+                    </a:stretch>
+                  </pic:blipFill>
+                  <pic:spPr>
+                    <a:xfrm>
+                      <a:off x="0" y="0"/>
+                      <a:ext cx="1857634" cy="4515480"/>
+                    </a:xfrm>
+                    <a:prstGeom prst="rect">
+                      <a:avLst/>
+                    </a:prstGeom>
+                  </pic:spPr>
+                </pic:pic>
+              </a:graphicData>
+            </a:graphic>
+          </wp:inline>
+        </w:drawing>
+      </w:r>
+    </w:p>
+    <w:p>
+      <w:pPr>
+        <w:jc w:val="center"/>
+        <w:rPr>
+          <w:b/>
+        </w:rPr>
+      </w:pPr>
+    </w:p>
+    <w:p>
+      <w:pPr>
+        <w:rPr>
+          <w:b/>
+        </w:rPr>
+      </w:pPr>
+    </w:p>
+    <w:p>
+      <w:pPr>
+        <w:rPr>
+          <w:b/>
+        </w:rPr>
+      </w:pPr>
+      <w:r>
+        <w:rPr>
+          <w:b/>
+        </w:rPr>
+        <w:t xml:space="preserve">RUTAS  </w:t>
+      </w:r>
+    </w:p>
+    <w:p>
+      <w:pPr>
+        <w:rPr>
+          <w:b/>
+        </w:rPr>
+      </w:pPr>
+      <w:r>
+        <w:rPr>
+          <w:b/>
+        </w:rPr>
+        <w:t xml:space="preserve">R1: </w:t>
+      </w:r>
+      <w:r>
+        <w:t>0</w:t>
+      </w:r>
+      <w:r>
+        <w:rPr>
+          <w:b/>
+        </w:rPr>
+        <w:t>,</w:t>
+      </w:r>
+      <w:r>
+        <w:t>1,2,</w:t>
+      </w:r>
+      <w:r>
+        <w:t>3,4,5,8,9,10,11,12,15</w:t>
+      </w:r>
+    </w:p>
+    <w:p>
+      <w:r>
+        <w:rPr>
+          <w:b/>
+        </w:rPr>
+        <w:t>R2</w:t>
+      </w:r>
+      <w:r>
+        <w:rPr>
+          <w:b/>
+        </w:rPr>
+        <w:t xml:space="preserve">: </w:t>
+      </w:r>
+      <w:bookmarkStart w:id="3" w:name="_Hlk158157929"/>
+      <w:r>
+        <w:t>0</w:t>
+      </w:r>
+      <w:r>
+        <w:rPr>
+          <w:b/>
+        </w:rPr>
+        <w:t>,</w:t>
+      </w:r>
+      <w:r>
+        <w:t>1,2,3,4,5</w:t>
+      </w:r>
+      <w:r>
+        <w:t>,</w:t>
+      </w:r>
+      <w:r>
+        <w:t>4</w:t>
+      </w:r>
+      <w:r>
+        <w:t>,</w:t>
+      </w:r>
+      <w:r>
+        <w:t>5</w:t>
+      </w:r>
+      <w:r>
+        <w:t>,</w:t>
+      </w:r>
+      <w:r>
+        <w:t>6</w:t>
+      </w:r>
+      <w:r>
+        <w:t>,</w:t>
+      </w:r>
+      <w:r>
+        <w:t>7</w:t>
+      </w:r>
+      <w:r>
+        <w:t>,</w:t>
+      </w:r>
+      <w:r>
+        <w:t>8,9</w:t>
+      </w:r>
+      <w:r>
+        <w:t>,1</w:t>
+      </w:r>
+      <w:r>
+        <w:t>0,11,12,14,15</w:t>
+      </w:r>
+      <w:bookmarkEnd w:id="3"/>
+    </w:p>
+    <w:p>
+      <w:r>
+        <w:rPr>
+          <w:b/>
+          <w:bCs/>
+        </w:rPr>
+        <w:t xml:space="preserve">R3: </w:t>
+      </w:r>
+      <w:r>
+        <w:t>0,1,2,3,4,5,4,5,6,7,8,9,10,</w:t>
+      </w:r>
+      <w:r>
+        <w:t>11,12,13</w:t>
+      </w:r>
+    </w:p>
+    <w:p>
+      <w:r>
+        <w:t>,15</w:t>
+      </w:r>
+      <w:r>
+        <w:rPr>
+          <w:b/>
+          <w:bCs/>
+        </w:rPr>
+        <w:t xml:space="preserve">R3: </w:t>
+      </w:r>
+      <w:r>
+        <w:t>0,1,2,</w:t>
+      </w:r>
+      <w:r>
+        <w:t>4,5,6,7,8,</w:t>
+      </w:r>
+    </w:p>
+    <w:p/>
+    <w:p/>
+    <w:p/>
+    <w:p>
+      <w:pPr>
+        <w:rPr>
+          <w:b/>
+        </w:rPr>
+      </w:pPr>
+      <w:r>
+        <w:rPr>
+          <w:b/>
+        </w:rPr>
+        <w:t xml:space="preserve">COMPLEJIDAD CICLOMÁTICA  </w:t>
+      </w:r>
+    </w:p>
+    <w:p>
+      <w:pPr>
+        <w:rPr>
+          <w:b/>
+        </w:rPr>
+      </w:pPr>
+    </w:p>
+    <w:p>
+      <w:r>
+        <w:t>Se puede calcular de las siguientes formas:</w:t>
+      </w:r>
+    </w:p>
+    <w:p/>
+    <w:p>
+      <w:pPr>
+        <w:numPr>
+          <w:ilvl w:val="0"/>
+          <w:numId w:val="1"/>
+        </w:numPr>
+      </w:pPr>
+      <w:r>
+        <w:t>V(G) = número de nodos predicados(decisiones) + 1</w:t>
+      </w:r>
+    </w:p>
+    <w:p>
+      <w:pPr>
+        <w:ind w:left="720"/>
+      </w:pPr>
+      <w:r>
+        <w:t xml:space="preserve">V(G) =  </w:t>
+      </w:r>
+      <w:r>
+        <w:t>3</w:t>
+      </w:r>
+      <w:r>
+        <w:t xml:space="preserve">+ 1 = </w:t>
+      </w:r>
+      <w:r>
+        <w:t>4</w:t>
+      </w:r>
+    </w:p>
+    <w:p>
+      <w:pPr>
+        <w:numPr>
+          <w:ilvl w:val="0"/>
+          <w:numId w:val="1"/>
+        </w:numPr>
+      </w:pPr>
+      <w:r>
+        <w:t>V(G) = A – N + P</w:t>
+      </w:r>
+    </w:p>
+    <w:p>
+      <w:pPr>
+        <w:ind w:left="720"/>
+      </w:pPr>
+      <w:r>
+        <w:t xml:space="preserve">V(G) = </w:t>
+      </w:r>
+      <w:r>
+        <w:t>17</w:t>
+      </w:r>
+      <w:r>
+        <w:t xml:space="preserve"> – </w:t>
+      </w:r>
+      <w:r>
+        <w:t>15</w:t>
+      </w:r>
+      <w:r>
+        <w:t xml:space="preserve"> + 2 = </w:t>
+      </w:r>
+      <w:r>
+        <w:t>4</w:t>
+      </w:r>
+    </w:p>
+    <w:p/>
+    <w:p/>
+    <w:p>
+      <w:pPr>
+        <w:ind w:left="1440"/>
+      </w:pPr>
+      <w:r>
+        <w:t>DONDE:</w:t>
+      </w:r>
+    </w:p>
+    <w:p>
+      <w:pPr>
+        <w:ind w:left="1440"/>
+      </w:pPr>
+      <w:r>
+        <w:rPr>
+          <w:b/>
+        </w:rPr>
+        <w:t xml:space="preserve">P: </w:t>
+      </w:r>
+      <w:r>
+        <w:t>Número de nodos predicado</w:t>
+      </w:r>
+    </w:p>
+    <w:p>
+      <w:pPr>
+        <w:ind w:left="1440"/>
+      </w:pPr>
+      <w:r>
+        <w:rPr>
+          <w:b/>
+        </w:rPr>
+        <w:t xml:space="preserve">A: </w:t>
+      </w:r>
+      <w:r>
+        <w:t>Número de aristas</w:t>
+      </w:r>
+    </w:p>
+    <w:p>
+      <w:pPr>
+        <w:ind w:left="1440"/>
+      </w:pPr>
+      <w:r>
+        <w:rPr>
+          <w:b/>
+        </w:rPr>
+        <w:t xml:space="preserve">N: </w:t>
+      </w:r>
+      <w:r>
+        <w:t xml:space="preserve">Número de nodos </w:t>
+      </w:r>
+    </w:p>
+    <w:p>
+      <w:pPr>
+        <w:ind w:left="1440"/>
+      </w:pPr>
+    </w:p>
+    <w:p>
+      <w:pPr>
+        <w:ind w:left="1440"/>
+      </w:pPr>
+    </w:p>
+    <w:p>
+      <w:pPr>
+        <w:ind w:left="1440"/>
+      </w:pPr>
+    </w:p>
+    <w:p>
+      <w:pPr>
+        <w:ind w:left="1440"/>
+        <w:jc w:val="left"/>
+      </w:pPr>
+    </w:p>
+    <w:p>
+      <w:pPr>
+        <w:jc w:val="center"/>
+        <w:rPr>
+          <w:b/>
+          <w:sz w:val="28"/>
+          <w:szCs w:val="28"/>
+        </w:rPr>
+      </w:pPr>
+      <w:r>
+        <w:rPr>
+          <w:b/>
+          <w:sz w:val="28"/>
+          <w:szCs w:val="28"/>
+        </w:rPr>
+        <w:t xml:space="preserve">Registro de horario de clases </w:t>
+      </w:r>
+    </w:p>
+    <w:p>
+      <w:pPr>
+        <w:rPr>
+          <w:b/>
+        </w:rPr>
+      </w:pPr>
+      <w:r>
+        <w:rPr>
+          <w:b/>
+        </w:rPr>
+        <w:t>CÓDIGO FUENTE</w:t>
+      </w:r>
+    </w:p>
+    <w:p>
+      <w:pPr>
+        <w:rPr>
+          <w:b/>
+        </w:rPr>
+      </w:pPr>
+      <w:r>
+        <w:rPr>
+          <w:b/>
+          <w:noProof/>
+        </w:rPr>
+        <w:lastRenderedPageBreak/>
+        <w:t>3</w:t>
+      </w:r>
+      <w:r>
+        <w:rPr>
+          <w:b/>
+          <w:noProof/>
+        </w:rPr>
+        <w:drawing>
+          <wp:inline distT="0" distB="0" distL="0" distR="0" wp14:anchorId="6B7A8CE2" wp14:editId="577B979C">
+            <wp:extent cx="4048690" cy="6306430"/>
+            <wp:effectExtent l="0" t="0" r="9525" b="0"/>
+            <wp:docPr id="2" name="Imagen 2"/>
+            <wp:cNvGraphicFramePr>
+              <a:graphicFrameLocks xmlns:a="http://schemas.openxmlformats.org/drawingml/2006/main" noChangeAspect="1"/>
+            </wp:cNvGraphicFramePr>
+            <a:graphic xmlns:a="http://schemas.openxmlformats.org/drawingml/2006/main">
+              <a:graphicData uri="http://schemas.openxmlformats.org/drawingml/2006/picture">
+                <pic:pic xmlns:pic="http://schemas.openxmlformats.org/drawingml/2006/picture">
+                  <pic:nvPicPr>
+                    <pic:cNvPr id="1" name=""/>
+                    <pic:cNvPicPr/>
+                  </pic:nvPicPr>
+                  <pic:blipFill>
+                    <a:blip r:embed="rId14"/>
+                    <a:stretch>
+                      <a:fillRect/>
+                    </a:stretch>
+                  </pic:blipFill>
+                  <pic:spPr>
+                    <a:xfrm>
+                      <a:off x="0" y="0"/>
+                      <a:ext cx="4048690" cy="6306430"/>
+                    </a:xfrm>
+                    <a:prstGeom prst="rect">
+                      <a:avLst/>
+                    </a:prstGeom>
+                  </pic:spPr>
+                </pic:pic>
+              </a:graphicData>
+            </a:graphic>
+          </wp:inline>
+        </w:drawing>
+      </w:r>
+    </w:p>
+    <w:p>
+      <w:pPr>
+        <w:rPr>
+          <w:b/>
+        </w:rPr>
+      </w:pPr>
+      <w:r>
+        <w:rPr>
+          <w:b/>
+          <w:noProof/>
+        </w:rPr>
+        <w:lastRenderedPageBreak/>
+        <w:drawing>
+          <wp:inline distT="0" distB="0" distL="0" distR="0" wp14:anchorId="3B742FE3" wp14:editId="735DE6BC">
+            <wp:extent cx="3820058" cy="3972479"/>
+            <wp:effectExtent l="0" t="0" r="9525" b="9525"/>
+            <wp:docPr id="3" name="Imagen 3"/>
+            <wp:cNvGraphicFramePr>
+              <a:graphicFrameLocks xmlns:a="http://schemas.openxmlformats.org/drawingml/2006/main" noChangeAspect="1"/>
+            </wp:cNvGraphicFramePr>
+            <a:graphic xmlns:a="http://schemas.openxmlformats.org/drawingml/2006/main">
+              <a:graphicData uri="http://schemas.openxmlformats.org/drawingml/2006/picture">
+                <pic:pic xmlns:pic="http://schemas.openxmlformats.org/drawingml/2006/picture">
+                  <pic:nvPicPr>
+                    <pic:cNvPr id="1" name=""/>
+                    <pic:cNvPicPr/>
+                  </pic:nvPicPr>
+                  <pic:blipFill>
+                    <a:blip r:embed="rId15"/>
+                    <a:stretch>
+                      <a:fillRect/>
+                    </a:stretch>
+                  </pic:blipFill>
+                  <pic:spPr>
+                    <a:xfrm>
+                      <a:off x="0" y="0"/>
+                      <a:ext cx="3820058" cy="3972479"/>
+                    </a:xfrm>
+                    <a:prstGeom prst="rect">
+                      <a:avLst/>
+                    </a:prstGeom>
+                  </pic:spPr>
+                </pic:pic>
+              </a:graphicData>
+            </a:graphic>
+          </wp:inline>
+        </w:drawing>
+      </w:r>
+    </w:p>
+    <w:p>
+      <w:pPr>
+        <w:rPr>
+          <w:b/>
+        </w:rPr>
+      </w:pPr>
+    </w:p>
+    <w:p>
+      <w:pPr>
+        <w:rPr>
+          <w:b/>
+        </w:rPr>
+        <w:sectPr>
+          <w:headerReference w:type="default" r:id="rId16"/>
+          <w:pgSz w:w="11900" w:h="16840"/>
+          <w:pgMar w:top="1417" w:right="1701" w:bottom="540" w:left="1701" w:header="708" w:footer="708" w:gutter="0"/>
+          <w:pgNumType w:start="1"/>
+          <w:cols w:space="720"/>
+        </w:sectPr>
+      </w:pPr>
+    </w:p>
+    <w:p>
+      <w:pPr>
+        <w:rPr>
+          <w:b/>
+        </w:rPr>
+      </w:pPr>
+      <w:r>
+        <w:rPr>
+          <w:b/>
+        </w:rPr>
+        <w:lastRenderedPageBreak/>
+        <w:t>Diagrama de Flujo</w:t>
+      </w:r>
+    </w:p>
+    <w:p>
+      <w:pPr>
+        <w:rPr>
+          <w:b/>
+        </w:rPr>
+      </w:pPr>
+    </w:p>
+    <w:p>
+      <w:pPr>
+        <w:pStyle w:val="NormalWeb"/>
+        <w:jc w:val="center"/>
+      </w:pPr>
+      <w:r>
+        <w:rPr>
+          <w:noProof/>
+        </w:rPr>
+        <w:drawing>
+          <wp:inline distT="0" distB="0" distL="0" distR="0" wp14:anchorId="7EC4F21C" wp14:editId="5D76B18D">
+            <wp:extent cx="4316730" cy="6996430"/>
+            <wp:effectExtent l="0" t="0" r="7620" b="0"/>
+            <wp:docPr id="7" name="Imagen 7"/>
+            <wp:cNvGraphicFramePr>
+              <a:graphicFrameLocks xmlns:a="http://schemas.openxmlformats.org/drawingml/2006/main" noChangeAspect="1"/>
+            </wp:cNvGraphicFramePr>
+            <a:graphic xmlns:a="http://schemas.openxmlformats.org/drawingml/2006/main">
+              <a:graphicData uri="http://schemas.openxmlformats.org/drawingml/2006/picture">
+                <pic:pic xmlns:pic="http://schemas.openxmlformats.org/drawingml/2006/picture">
+                  <pic:nvPicPr>
+                    <pic:cNvPr id="0" name="Picture 1"/>
+                    <pic:cNvPicPr>
+                      <a:picLocks noChangeAspect="1" noChangeArrowheads="1"/>
+                    </pic:cNvPicPr>
+                  </pic:nvPicPr>
+                  <pic:blipFill>
+                    <a:blip r:embed="rId17">
+                      <a:extLst>
+                        <a:ext uri="{28A0092B-C50C-407E-A947-70E740481C1C}">
+                          <a14:useLocalDpi xmlns:a14="http://schemas.microsoft.com/office/drawing/2010/main" val="0"/>
+                        </a:ext>
+                      </a:extLst>
+                    </a:blip>
+                    <a:srcRect/>
+                    <a:stretch>
+                      <a:fillRect/>
+                    </a:stretch>
+                  </pic:blipFill>
+                  <pic:spPr bwMode="auto">
+                    <a:xfrm>
+                      <a:off x="0" y="0"/>
+                      <a:ext cx="4316730" cy="6996430"/>
+                    </a:xfrm>
+                    <a:prstGeom prst="rect">
+                      <a:avLst/>
+                    </a:prstGeom>
+                    <a:noFill/>
+                    <a:ln>
+                      <a:noFill/>
+                    </a:ln>
+                  </pic:spPr>
+                </pic:pic>
+              </a:graphicData>
+            </a:graphic>
+          </wp:inline>
+        </w:drawing>
+      </w:r>
+    </w:p>
+    <w:p>
+      <w:pPr>
+        <w:rPr>
+          <w:b/>
+        </w:rPr>
+        <w:sectPr>
+          <w:pgSz w:w="11900" w:h="16840"/>
+          <w:pgMar w:top="1701" w:right="540" w:bottom="1701" w:left="1417" w:header="708" w:footer="708" w:gutter="0"/>
+          <w:cols w:space="720"/>
+        </w:sectPr>
+      </w:pPr>
+    </w:p>
+    <w:p>
+      <w:pPr>
+        <w:rPr>
+          <w:b/>
+        </w:rPr>
+      </w:pPr>
+      <w:r>
+        <w:rPr>
+          <w:b/>
+        </w:rPr>
+        <w:lastRenderedPageBreak/>
+        <w:t>GRAFO</w:t>
+      </w:r>
+    </w:p>
+    <w:p>
+      <w:pPr>
+        <w:rPr>
+          <w:b/>
+        </w:rPr>
+      </w:pPr>
+    </w:p>
+    <w:p>
+      <w:pPr>
+        <w:jc w:val="center"/>
+        <w:rPr>
+          <w:b/>
+        </w:rPr>
+      </w:pPr>
+      <w:r>
+        <w:rPr>
+          <w:b/>
+        </w:rPr>
+        <w:drawing>
+          <wp:inline distT="0" distB="0" distL="0" distR="0" wp14:anchorId="6897CD01" wp14:editId="22A07FCC">
+            <wp:extent cx="1857634" cy="5029902"/>
+            <wp:effectExtent l="0" t="0" r="9525" b="0"/>
+            <wp:docPr id="1" name="Imagen 1"/>
+            <wp:cNvGraphicFramePr>
+              <a:graphicFrameLocks xmlns:a="http://schemas.openxmlformats.org/drawingml/2006/main" noChangeAspect="1"/>
+            </wp:cNvGraphicFramePr>
+            <a:graphic xmlns:a="http://schemas.openxmlformats.org/drawingml/2006/main">
+              <a:graphicData uri="http://schemas.openxmlformats.org/drawingml/2006/picture">
+                <pic:pic xmlns:pic="http://schemas.openxmlformats.org/drawingml/2006/picture">
+                  <pic:nvPicPr>
+                    <pic:cNvPr id="1" name=""/>
+                    <pic:cNvPicPr/>
+                  </pic:nvPicPr>
+                  <pic:blipFill>
+                    <a:blip r:embed="rId18"/>
+                    <a:stretch>
+                      <a:fillRect/>
+                    </a:stretch>
+                  </pic:blipFill>
+                  <pic:spPr>
+                    <a:xfrm>
+                      <a:off x="0" y="0"/>
+                      <a:ext cx="1857634" cy="5029902"/>
+                    </a:xfrm>
+                    <a:prstGeom prst="rect">
+                      <a:avLst/>
+                    </a:prstGeom>
+                  </pic:spPr>
+                </pic:pic>
+              </a:graphicData>
+            </a:graphic>
+          </wp:inline>
+        </w:drawing>
+      </w:r>
+    </w:p>
+    <w:p>
+      <w:pPr>
+        <w:jc w:val="center"/>
+        <w:rPr>
+          <w:b/>
+        </w:rPr>
+      </w:pPr>
+    </w:p>
+    <w:p>
+      <w:pPr>
+        <w:rPr>
+          <w:b/>
+        </w:rPr>
+      </w:pPr>
+    </w:p>
+    <w:p>
+      <w:pPr>
+        <w:rPr>
+          <w:b/>
+        </w:rPr>
+      </w:pPr>
+      <w:r>
+        <w:rPr>
+          <w:b/>
+        </w:rPr>
+        <w:t xml:space="preserve">RUTAS  </w:t>
+      </w:r>
+    </w:p>
+    <w:p>
+      <w:pPr>
+        <w:rPr>
+          <w:b/>
+        </w:rPr>
+      </w:pPr>
+    </w:p>
+    <w:p>
+      <w:pPr>
+        <w:rPr>
+          <w:b/>
+        </w:rPr>
+      </w:pPr>
+      <w:r>
+        <w:rPr>
+          <w:b/>
+        </w:rPr>
+        <w:t>R1:</w:t>
+      </w:r>
+      <w:r>
+        <w:rPr>
+          <w:b/>
+        </w:rPr>
+        <w:t>1,2,3,4,6,7,8</w:t>
+      </w:r>
+    </w:p>
+    <w:p>
+      <w:pPr>
+        <w:rPr>
+          <w:b/>
+        </w:rPr>
+      </w:pPr>
+      <w:r>
+        <w:rPr>
+          <w:b/>
+        </w:rPr>
+        <w:t>R2:</w:t>
+      </w:r>
+      <w:r>
+        <w:rPr>
+          <w:b/>
+        </w:rPr>
+        <w:t>1,2,3,4,5,4,6,7,8</w:t>
+      </w:r>
+    </w:p>
+    <w:p/>
+    <w:p>
+      <w:pPr>
+        <w:rPr>
+          <w:b/>
+        </w:rPr>
+      </w:pPr>
+      <w:r>
+        <w:rPr>
+          <w:b/>
+        </w:rPr>
+        <w:t xml:space="preserve">COMPLEJIDAD CICLOMÁTICA  </w:t>
+      </w:r>
+    </w:p>
+    <w:p>
+      <w:pPr>
+        <w:rPr>
+          <w:b/>
+        </w:rPr>
+      </w:pPr>
+    </w:p>
+    <w:p>
+      <w:r>
+        <w:t>Se puede calcular de las siguientes formas:</w:t>
+      </w:r>
+    </w:p>
+    <w:p/>
+    <w:p>
+      <w:pPr>
+        <w:numPr>
+          <w:ilvl w:val="0"/>
+          <w:numId w:val="1"/>
+        </w:numPr>
+      </w:pPr>
+      <w:r>
+        <w:t>V(G) = número de nodos predicados(decisiones) + 1</w:t>
+      </w:r>
+    </w:p>
+    <w:p>
+      <w:pPr>
+        <w:ind w:left="720"/>
+      </w:pPr>
+      <w:r>
+        <w:t xml:space="preserve">V(G) = </w:t>
+      </w:r>
+      <w:r>
+        <w:t>1</w:t>
+      </w:r>
+      <w:r>
+        <w:t xml:space="preserve"> + 1 = </w:t>
+      </w:r>
+      <w:r>
+        <w:t>2</w:t>
+      </w:r>
+    </w:p>
+    <w:p>
+      <w:pPr>
+        <w:numPr>
+          <w:ilvl w:val="0"/>
+          <w:numId w:val="1"/>
+        </w:numPr>
+      </w:pPr>
+      <w:r>
+        <w:t>V(G) = A – N + P</w:t>
+      </w:r>
+    </w:p>
+    <w:p>
+      <w:pPr>
+        <w:ind w:left="720"/>
+      </w:pPr>
+      <w:r>
+        <w:t xml:space="preserve">V(G) = </w:t>
+      </w:r>
+      <w:r>
+        <w:t>8</w:t>
+      </w:r>
+      <w:r>
+        <w:t xml:space="preserve"> – 8 + 2*1 = </w:t>
+      </w:r>
+      <w:r>
+        <w:t>2</w:t>
+      </w:r>
+    </w:p>
+    <w:p/>
+    <w:p/>
+    <w:p>
+      <w:pPr>
+        <w:ind w:left="1440"/>
+      </w:pPr>
+      <w:r>
+        <w:t>DONDE:</w:t>
+      </w:r>
+    </w:p>
+    <w:p>
+      <w:pPr>
+        <w:ind w:left="1440"/>
+      </w:pPr>
+      <w:r>
+        <w:rPr>
+          <w:b/>
+        </w:rPr>
+        <w:t xml:space="preserve">P: </w:t>
+      </w:r>
+      <w:r>
+        <w:t>Número de nodos predicado</w:t>
+      </w:r>
+    </w:p>
+    <w:p>
+      <w:pPr>
+        <w:ind w:left="1440"/>
+      </w:pPr>
+      <w:r>
+        <w:rPr>
+          <w:b/>
+        </w:rPr>
+        <w:t xml:space="preserve">A: </w:t>
+      </w:r>
+      <w:r>
+        <w:t>Número de aristas</w:t>
+      </w:r>
+    </w:p>
+    <w:p>
+      <w:pPr>
+        <w:ind w:left="1440"/>
+      </w:pPr>
+      <w:r>
+        <w:rPr>
+          <w:b/>
+        </w:rPr>
+        <w:t xml:space="preserve">N: </w:t>
+      </w:r>
+      <w:r>
+        <w:t xml:space="preserve">Número de nodos </w:t>
+      </w:r>
+    </w:p>
+    <w:p>
+      <w:pPr>
+        <w:ind w:left="1440"/>
+      </w:pPr>
+    </w:p>
+    <w:p>
+      <w:pPr>
+        <w:ind w:left="1440"/>
+      </w:pPr>
+    </w:p>
+    <w:p>
+      <w:pPr>
+        <w:ind w:left="1440"/>
+      </w:pPr>
+    </w:p>
+    <w:p>
+      <w:pPr>
+        <w:ind w:left="1440"/>
+      </w:pPr>
+    </w:p>
+    <w:p>
+      <w:pPr>
+        <w:ind w:left="1440"/>
+      </w:pPr>
+    </w:p>
+    <w:p>
+      <w:pPr>
+        <w:ind w:left="1440"/>
+      </w:pPr>
+    </w:p>
+    <w:p>
+      <w:pPr>
+        <w:jc w:val="center"/>
+        <w:rPr>
+          <w:b/>
+          <w:sz w:val="28"/>
+          <w:szCs w:val="28"/>
+        </w:rPr>
+      </w:pPr>
+      <w:r>
+        <w:rPr>
+          <w:b/>
+          <w:sz w:val="28"/>
+          <w:szCs w:val="28"/>
+        </w:rPr>
+        <w:t xml:space="preserve">Registro de </w:t>
+      </w:r>
+      <w:r>
+        <w:rPr>
+          <w:b/>
+          <w:sz w:val="28"/>
+          <w:szCs w:val="28"/>
+        </w:rPr>
+        <w:t>Actividades</w:t>
+      </w:r>
+    </w:p>
+    <w:p>
+      <w:pPr>
+        <w:jc w:val="center"/>
+        <w:rPr>
+          <w:b/>
+          <w:sz w:val="28"/>
+          <w:szCs w:val="28"/>
+        </w:rPr>
+      </w:pPr>
+    </w:p>
+    <w:p>
+      <w:pPr>
+        <w:rPr>
+          <w:b/>
+        </w:rPr>
+      </w:pPr>
+      <w:r>
+        <w:rPr>
+          <w:b/>
+        </w:rPr>
+        <w:t>CÓDIGO FUENTE</w:t>
+      </w:r>
+    </w:p>
+    <w:p>
+      <w:pPr>
+        <w:rPr>
+          <w:b/>
+        </w:rPr>
+      </w:pPr>
+    </w:p>
+    <w:p>
+      <w:pPr>
+        <w:rPr>
+          <w:b/>
+        </w:rPr>
+      </w:pPr>
+    </w:p>
+    <w:p>
+      <w:pPr>
+        <w:rPr>
+          <w:b/>
+        </w:rPr>
+      </w:pPr>
+    </w:p>
+    <w:p>
+      <w:pPr>
+        <w:rPr>
+          <w:b/>
+        </w:rPr>
+        <w:sectPr>
+          <w:headerReference w:type="default" r:id="rId19"/>
+          <w:pgSz w:w="11900" w:h="16840"/>
+          <w:pgMar w:top="1417" w:right="1701" w:bottom="540" w:left="1701" w:header="708" w:footer="708" w:gutter="0"/>
+          <w:pgNumType w:start="1"/>
+          <w:cols w:space="720"/>
+        </w:sectPr>
+      </w:pPr>
+    </w:p>
+    <w:p>
+      <w:pPr>
+        <w:rPr>
+          <w:b/>
+        </w:rPr>
+      </w:pPr>
+      <w:r>
+        <w:rPr>
+          <w:b/>
+        </w:rPr>
+        <w:lastRenderedPageBreak/>
+        <w:t>Diagrama de Flujo</w:t>
+      </w:r>
+    </w:p>
+    <w:p>
+      <w:pPr>
+        <w:rPr>
+          <w:b/>
+        </w:rPr>
+      </w:pPr>
+    </w:p>
+    <w:p>
+      <w:pPr>
+        <w:pStyle w:val="NormalWeb"/>
+        <w:jc w:val="center"/>
+      </w:pPr>
+      <w:r>
+        <w:rPr>
+          <w:noProof/>
+        </w:rPr>
+        <w:drawing>
+          <wp:inline distT="0" distB="0" distL="0" distR="0" wp14:anchorId="55C0E39F" wp14:editId="7B2DD3B1">
+            <wp:extent cx="4158532" cy="7753899"/>
+            <wp:effectExtent l="0" t="0" r="0" b="0"/>
+            <wp:docPr id="12" name="Imagen 12"/>
+            <wp:cNvGraphicFramePr>
+              <a:graphicFrameLocks xmlns:a="http://schemas.openxmlformats.org/drawingml/2006/main" noChangeAspect="1"/>
+            </wp:cNvGraphicFramePr>
+            <a:graphic xmlns:a="http://schemas.openxmlformats.org/drawingml/2006/main">
+              <a:graphicData uri="http://schemas.openxmlformats.org/drawingml/2006/picture">
+                <pic:pic xmlns:pic="http://schemas.openxmlformats.org/drawingml/2006/picture">
+                  <pic:nvPicPr>
+                    <pic:cNvPr id="0" name="Picture 3"/>
+                    <pic:cNvPicPr>
+                      <a:picLocks noChangeAspect="1" noChangeArrowheads="1"/>
+                    </pic:cNvPicPr>
+                  </pic:nvPicPr>
+                  <pic:blipFill>
+                    <a:blip r:embed="rId20">
+                      <a:extLst>
+                        <a:ext uri="{28A0092B-C50C-407E-A947-70E740481C1C}">
+                          <a14:useLocalDpi xmlns:a14="http://schemas.microsoft.com/office/drawing/2010/main" val="0"/>
+                        </a:ext>
+                      </a:extLst>
+                    </a:blip>
+                    <a:srcRect/>
+                    <a:stretch>
+                      <a:fillRect/>
+                    </a:stretch>
+                  </pic:blipFill>
+                  <pic:spPr bwMode="auto">
+                    <a:xfrm>
+                      <a:off x="0" y="0"/>
+                      <a:ext cx="4160260" cy="7757121"/>
+                    </a:xfrm>
+                    <a:prstGeom prst="rect">
+                      <a:avLst/>
+                    </a:prstGeom>
+                    <a:noFill/>
+                    <a:ln>
+                      <a:noFill/>
+                    </a:ln>
+                  </pic:spPr>
+                </pic:pic>
+              </a:graphicData>
+            </a:graphic>
+          </wp:inline>
+        </w:drawing>
+      </w:r>
+    </w:p>
+    <w:p>
+      <w:pPr>
+        <w:rPr>
+          <w:b/>
+        </w:rPr>
+        <w:sectPr>
+          <w:pgSz w:w="11900" w:h="16840"/>
+          <w:pgMar w:top="1701" w:right="540" w:bottom="1701" w:left="1417" w:header="708" w:footer="708" w:gutter="0"/>
+          <w:cols w:space="720"/>
+        </w:sectPr>
+      </w:pPr>
+    </w:p>
+    <w:p>
+      <w:pPr>
+        <w:rPr>
+          <w:b/>
+        </w:rPr>
+      </w:pPr>
+      <w:r>
+        <w:rPr>
+          <w:b/>
+        </w:rPr>
+        <w:lastRenderedPageBreak/>
+        <w:t>GRAFO</w:t>
+      </w:r>
+    </w:p>
+    <w:p>
+      <w:pPr>
+        <w:rPr>
+          <w:b/>
+        </w:rPr>
+      </w:pPr>
+    </w:p>
+    <w:p>
+      <w:pPr>
+        <w:jc w:val="center"/>
+        <w:rPr>
+          <w:b/>
+        </w:rPr>
+      </w:pPr>
+      <w:r>
+        <w:rPr>
+          <w:b/>
+        </w:rPr>
+        <w:drawing>
+          <wp:inline distT="0" distB="0" distL="0" distR="0" wp14:anchorId="1D4B6B02" wp14:editId="7154F049">
+            <wp:extent cx="1914792" cy="5344271"/>
+            <wp:effectExtent l="0" t="0" r="9525" b="8890"/>
+            <wp:docPr id="14" name="Imagen 14"/>
+            <wp:cNvGraphicFramePr>
+              <a:graphicFrameLocks xmlns:a="http://schemas.openxmlformats.org/drawingml/2006/main" noChangeAspect="1"/>
+            </wp:cNvGraphicFramePr>
+            <a:graphic xmlns:a="http://schemas.openxmlformats.org/drawingml/2006/main">
+              <a:graphicData uri="http://schemas.openxmlformats.org/drawingml/2006/picture">
+                <pic:pic xmlns:pic="http://schemas.openxmlformats.org/drawingml/2006/picture">
+                  <pic:nvPicPr>
+                    <pic:cNvPr id="1" name=""/>
+                    <pic:cNvPicPr/>
+                  </pic:nvPicPr>
+                  <pic:blipFill>
+                    <a:blip r:embed="rId21"/>
+                    <a:stretch>
+                      <a:fillRect/>
+                    </a:stretch>
+                  </pic:blipFill>
+                  <pic:spPr>
+                    <a:xfrm>
+                      <a:off x="0" y="0"/>
+                      <a:ext cx="1914792" cy="5344271"/>
+                    </a:xfrm>
+                    <a:prstGeom prst="rect">
+                      <a:avLst/>
+                    </a:prstGeom>
+                  </pic:spPr>
+                </pic:pic>
+              </a:graphicData>
+            </a:graphic>
+          </wp:inline>
+        </w:drawing>
+      </w:r>
+    </w:p>
+    <w:p>
+      <w:pPr>
+        <w:rPr>
+          <w:b/>
+        </w:rPr>
+      </w:pPr>
+    </w:p>
+    <w:p>
+      <w:pPr>
+        <w:jc w:val="center"/>
+        <w:rPr>
+          <w:b/>
+        </w:rPr>
+      </w:pPr>
+    </w:p>
+    <w:p>
+      <w:pPr>
+        <w:jc w:val="center"/>
+        <w:rPr>
+          <w:b/>
+        </w:rPr>
+      </w:pPr>
+    </w:p>
+    <w:p>
+      <w:pPr>
+        <w:rPr>
+          <w:b/>
+        </w:rPr>
+      </w:pPr>
+    </w:p>
+    <w:p>
+      <w:pPr>
+        <w:rPr>
+          <w:b/>
+        </w:rPr>
+      </w:pPr>
+      <w:r>
+        <w:rPr>
+          <w:b/>
+        </w:rPr>
+        <w:t xml:space="preserve">RUTAS  </w:t>
+      </w:r>
+    </w:p>
+    <w:p>
+      <w:pPr>
+        <w:rPr>
+          <w:b/>
+        </w:rPr>
+      </w:pPr>
+    </w:p>
+    <w:p>
+      <w:pPr>
+        <w:rPr>
+          <w:b/>
+        </w:rPr>
+      </w:pPr>
+      <w:r>
+        <w:rPr>
+          <w:b/>
+        </w:rPr>
+        <w:t>R1:1,2,3,4,</w:t>
+      </w:r>
+      <w:r>
+        <w:rPr>
+          <w:b/>
+        </w:rPr>
+        <w:t>5,6,910,11,12,13,15,16,18,19</w:t>
+      </w:r>
+    </w:p>
+    <w:p>
+      <w:pPr>
+        <w:rPr>
+          <w:b/>
+        </w:rPr>
+      </w:pPr>
+      <w:r>
+        <w:rPr>
+          <w:b/>
+        </w:rPr>
+        <w:t>R2:1,2,3,4,5</w:t>
+      </w:r>
+      <w:r>
+        <w:rPr>
+          <w:b/>
+        </w:rPr>
+        <w:t>,6,9,10,11,12,13,14,13,15,16,17,19</w:t>
+      </w:r>
+    </w:p>
+    <w:p/>
+    <w:p>
+      <w:pPr>
+        <w:rPr>
+          <w:b/>
+        </w:rPr>
+      </w:pPr>
+      <w:r>
+        <w:rPr>
+          <w:b/>
+        </w:rPr>
+        <w:t xml:space="preserve">COMPLEJIDAD CICLOMÁTICA  </w:t>
+      </w:r>
+    </w:p>
+    <w:p>
+      <w:pPr>
+        <w:rPr>
+          <w:b/>
+        </w:rPr>
+      </w:pPr>
+    </w:p>
+    <w:p>
+      <w:r>
+        <w:t>Se puede calcular de las siguientes formas:</w:t>
+      </w:r>
+    </w:p>
+    <w:p/>
+    <w:p>
+      <w:pPr>
+        <w:numPr>
+          <w:ilvl w:val="0"/>
+          <w:numId w:val="1"/>
+        </w:numPr>
+      </w:pPr>
+      <w:r>
+        <w:t>V(G) = número de nodos predicados(decisiones) + 1</w:t>
+      </w:r>
+    </w:p>
+    <w:p>
+      <w:pPr>
+        <w:ind w:left="720"/>
+      </w:pPr>
+      <w:r>
+        <w:t>V(G) = 2 + 1 = 3</w:t>
+      </w:r>
+    </w:p>
+    <w:p>
+      <w:pPr>
+        <w:numPr>
+          <w:ilvl w:val="0"/>
+          <w:numId w:val="1"/>
+        </w:numPr>
+      </w:pPr>
+      <w:r>
+        <w:t>V(G) = A – N + P</w:t>
+      </w:r>
+    </w:p>
+    <w:p>
+      <w:pPr>
+        <w:ind w:left="720"/>
+      </w:pPr>
+      <w:r>
+        <w:t xml:space="preserve">V(G) = </w:t>
+      </w:r>
+      <w:r>
+        <w:t>20</w:t>
+      </w:r>
+      <w:r>
+        <w:t xml:space="preserve"> – </w:t>
+      </w:r>
+      <w:r>
+        <w:t>19</w:t>
+      </w:r>
+      <w:r>
+        <w:t xml:space="preserve"> + 2*1 = 3</w:t>
+      </w:r>
+    </w:p>
+    <w:p/>
+    <w:p/>
+    <w:p>
+      <w:pPr>
+        <w:ind w:left="1440"/>
+      </w:pPr>
+      <w:r>
+        <w:t>DONDE:</w:t>
+      </w:r>
+    </w:p>
+    <w:p>
+      <w:pPr>
+        <w:ind w:left="1440"/>
+      </w:pPr>
+      <w:r>
+        <w:rPr>
+          <w:b/>
+        </w:rPr>
+        <w:t xml:space="preserve">P: </w:t>
+      </w:r>
+      <w:r>
+        <w:t>Número de nodos predicado</w:t>
+      </w:r>
+    </w:p>
+    <w:p>
+      <w:pPr>
+        <w:ind w:left="1440"/>
+      </w:pPr>
+      <w:r>
+        <w:rPr>
+          <w:b/>
+        </w:rPr>
+        <w:t xml:space="preserve">A: </w:t>
+      </w:r>
+      <w:r>
+        <w:t>Número de aristas</w:t>
+      </w:r>
+    </w:p>
+    <w:p>
+      <w:pPr>
+        <w:ind w:left="1440"/>
+      </w:pPr>
+      <w:r>
+        <w:rPr>
+          <w:b/>
+        </w:rPr>
+        <w:t xml:space="preserve">N: </w:t>
+      </w:r>
+      <w:r>
+        <w:t xml:space="preserve">Número de nodos </w:t>
+      </w:r>
+    </w:p>
+    <w:p>
+      <w:pPr>
+        <w:ind w:left="1440"/>
+      </w:pPr>
+    </w:p>
+    <w:p>
+      <w:pPr>
+        <w:ind w:left="1440"/>
+        <w:jc w:val="left"/>
+      </w:pPr>
+    </w:p>
+    <w:p>
+      <w:pPr>
+        <w:ind w:left="1440"/>
+        <w:jc w:val="left"/>
+      </w:pPr>
     </w:p>
     <w:sectPr>
       <w:pgSz w:w="11900" w:h="16840"/>
@@ -1165,7 +2719,7 @@
 </file>
 
 <file path=word/endnotes.xml><?xml version="1.0" encoding="utf-8"?>
-<w:endnotes xmlns:wpc="http://schemas.microsoft.com/office/word/2010/wordprocessingCanvas" xmlns:cx="http://schemas.microsoft.com/office/drawing/2014/chartex" xmlns:cx1="http://schemas.microsoft.com/office/drawing/2015/9/8/chartex" xmlns:cx2="http://schemas.microsoft.com/office/drawing/2015/10/21/chartex" xmlns:cx3="http://schemas.microsoft.com/office/drawing/2016/5/9/chartex" xmlns:cx4="http://schemas.microsoft.com/office/drawing/2016/5/10/chartex" xmlns:cx5="http://schemas.microsoft.com/office/drawing/2016/5/11/chartex" xmlns:cx6="http://schemas.microsoft.com/office/drawing/2016/5/12/chartex" xmlns:cx7="http://schemas.microsoft.com/office/drawing/2016/5/13/chartex" xmlns:cx8="http://schemas.microsoft.com/office/drawing/2016/5/14/chartex" xmlns:mc="http://schemas.openxmlformats.org/markup-compatibility/2006" xmlns:aink="http://schemas.microsoft.com/office/drawing/2016/ink" xmlns:am3d="http://schemas.microsoft.com/office/drawing/2017/model3d" xmlns:o="urn:schemas-microsoft-com:office:office" xmlns:oel="http://schemas.microsoft.com/office/2019/extlst" xmlns:r="http://schemas.openxmlformats.org/officeDocument/2006/relationships" xmlns:m="http://schemas.openxmlformats.org/officeDocument/2006/math" xmlns:v="urn:schemas-microsoft-com:vml" xmlns:wp14="http://schemas.microsoft.com/office/word/2010/wordprocessingDrawing" xmlns:wp="http://schemas.openxmlformats.org/drawingml/2006/wordprocessingDrawing" xmlns:w10="urn:schemas-microsoft-com:office:word" xmlns:w="http://schemas.openxmlformats.org/wordprocessingml/2006/main" xmlns:w14="http://schemas.microsoft.com/office/word/2010/wordml" xmlns:w15="http://schemas.microsoft.com/office/word/2012/wordml" xmlns:w16cex="http://schemas.microsoft.com/office/word/2018/wordml/cex" xmlns:w16cid="http://schemas.microsoft.com/office/word/2016/wordml/cid" xmlns:w16="http://schemas.microsoft.com/office/word/2018/wordml" xmlns:w16sdtdh="http://schemas.microsoft.com/office/word/2020/wordml/sdtdatahash" xmlns:w16se="http://schemas.microsoft.com/office/word/2015/wordml/symex" xmlns:wpg="http://schemas.microsoft.com/office/word/2010/wordprocessingGroup" xmlns:wpi="http://schemas.microsoft.com/office/word/2010/wordprocessingInk" xmlns:wne="http://schemas.microsoft.com/office/word/2006/wordml" xmlns:wps="http://schemas.microsoft.com/office/word/2010/wordprocessingShape" mc:Ignorable="w14 w15 w16se w16cid w16 w16cex w16sdtdh wp14">
+<w:endnotes xmlns:wpc="http://schemas.microsoft.com/office/word/2010/wordprocessingCanvas" xmlns:cx="http://schemas.microsoft.com/office/drawing/2014/chartex" xmlns:cx1="http://schemas.microsoft.com/office/drawing/2015/9/8/chartex" xmlns:cx2="http://schemas.microsoft.com/office/drawing/2015/10/21/chartex" xmlns:cx3="http://schemas.microsoft.com/office/drawing/2016/5/9/chartex" xmlns:cx4="http://schemas.microsoft.com/office/drawing/2016/5/10/chartex" xmlns:cx5="http://schemas.microsoft.com/office/drawing/2016/5/11/chartex" xmlns:cx6="http://schemas.microsoft.com/office/drawing/2016/5/12/chartex" xmlns:cx7="http://schemas.microsoft.com/office/drawing/2016/5/13/chartex" xmlns:cx8="http://schemas.microsoft.com/office/drawing/2016/5/14/chartex" xmlns:mc="http://schemas.openxmlformats.org/markup-compatibility/2006" xmlns:aink="http://schemas.microsoft.com/office/drawing/2016/ink" xmlns:am3d="http://schemas.microsoft.com/office/drawing/2017/model3d" xmlns:o="urn:schemas-microsoft-com:office:office" xmlns:r="http://schemas.openxmlformats.org/officeDocument/2006/relationships" xmlns:m="http://schemas.openxmlformats.org/officeDocument/2006/math" xmlns:v="urn:schemas-microsoft-com:vml" xmlns:wp14="http://schemas.microsoft.com/office/word/2010/wordprocessingDrawing" xmlns:wp="http://schemas.openxmlformats.org/drawingml/2006/wordprocessingDrawing" xmlns:w10="urn:schemas-microsoft-com:office:word" xmlns:w="http://schemas.openxmlformats.org/wordprocessingml/2006/main" xmlns:w14="http://schemas.microsoft.com/office/word/2010/wordml" xmlns:w15="http://schemas.microsoft.com/office/word/2012/wordml" xmlns:w16cex="http://schemas.microsoft.com/office/word/2018/wordml/cex" xmlns:w16cid="http://schemas.microsoft.com/office/word/2016/wordml/cid" xmlns:w16="http://schemas.microsoft.com/office/word/2018/wordml" xmlns:w16sdtdh="http://schemas.microsoft.com/office/word/2020/wordml/sdtdatahash" xmlns:w16se="http://schemas.microsoft.com/office/word/2015/wordml/symex" xmlns:wpg="http://schemas.microsoft.com/office/word/2010/wordprocessingGroup" xmlns:wpi="http://schemas.microsoft.com/office/word/2010/wordprocessingInk" xmlns:wne="http://schemas.microsoft.com/office/word/2006/wordml" xmlns:wps="http://schemas.microsoft.com/office/word/2010/wordprocessingShape" mc:Ignorable="w14 w15 w16se w16cid w16 w16cex w16sdtdh wp14">
   <w:endnote w:type="separator" w:id="-1">
     <w:p>
       <w:r>
@@ -1184,7 +2738,7 @@
 </file>
 
 <file path=word/footnotes.xml><?xml version="1.0" encoding="utf-8"?>
-<w:footnotes xmlns:wpc="http://schemas.microsoft.com/office/word/2010/wordprocessingCanvas" xmlns:cx="http://schemas.microsoft.com/office/drawing/2014/chartex" xmlns:cx1="http://schemas.microsoft.com/office/drawing/2015/9/8/chartex" xmlns:cx2="http://schemas.microsoft.com/office/drawing/2015/10/21/chartex" xmlns:cx3="http://schemas.microsoft.com/office/drawing/2016/5/9/chartex" xmlns:cx4="http://schemas.microsoft.com/office/drawing/2016/5/10/chartex" xmlns:cx5="http://schemas.microsoft.com/office/drawing/2016/5/11/chartex" xmlns:cx6="http://schemas.microsoft.com/office/drawing/2016/5/12/chartex" xmlns:cx7="http://schemas.microsoft.com/office/drawing/2016/5/13/chartex" xmlns:cx8="http://schemas.microsoft.com/office/drawing/2016/5/14/chartex" xmlns:mc="http://schemas.openxmlformats.org/markup-compatibility/2006" xmlns:aink="http://schemas.microsoft.com/office/drawing/2016/ink" xmlns:am3d="http://schemas.microsoft.com/office/drawing/2017/model3d" xmlns:o="urn:schemas-microsoft-com:office:office" xmlns:oel="http://schemas.microsoft.com/office/2019/extlst" xmlns:r="http://schemas.openxmlformats.org/officeDocument/2006/relationships" xmlns:m="http://schemas.openxmlformats.org/officeDocument/2006/math" xmlns:v="urn:schemas-microsoft-com:vml" xmlns:wp14="http://schemas.microsoft.com/office/word/2010/wordprocessingDrawing" xmlns:wp="http://schemas.openxmlformats.org/drawingml/2006/wordprocessingDrawing" xmlns:w10="urn:schemas-microsoft-com:office:word" xmlns:w="http://schemas.openxmlformats.org/wordprocessingml/2006/main" xmlns:w14="http://schemas.microsoft.com/office/word/2010/wordml" xmlns:w15="http://schemas.microsoft.com/office/word/2012/wordml" xmlns:w16cex="http://schemas.microsoft.com/office/word/2018/wordml/cex" xmlns:w16cid="http://schemas.microsoft.com/office/word/2016/wordml/cid" xmlns:w16="http://schemas.microsoft.com/office/word/2018/wordml" xmlns:w16sdtdh="http://schemas.microsoft.com/office/word/2020/wordml/sdtdatahash" xmlns:w16se="http://schemas.microsoft.com/office/word/2015/wordml/symex" xmlns:wpg="http://schemas.microsoft.com/office/word/2010/wordprocessingGroup" xmlns:wpi="http://schemas.microsoft.com/office/word/2010/wordprocessingInk" xmlns:wne="http://schemas.microsoft.com/office/word/2006/wordml" xmlns:wps="http://schemas.microsoft.com/office/word/2010/wordprocessingShape" mc:Ignorable="w14 w15 w16se w16cid w16 w16cex w16sdtdh wp14">
+<w:footnotes xmlns:wpc="http://schemas.microsoft.com/office/word/2010/wordprocessingCanvas" xmlns:cx="http://schemas.microsoft.com/office/drawing/2014/chartex" xmlns:cx1="http://schemas.microsoft.com/office/drawing/2015/9/8/chartex" xmlns:cx2="http://schemas.microsoft.com/office/drawing/2015/10/21/chartex" xmlns:cx3="http://schemas.microsoft.com/office/drawing/2016/5/9/chartex" xmlns:cx4="http://schemas.microsoft.com/office/drawing/2016/5/10/chartex" xmlns:cx5="http://schemas.microsoft.com/office/drawing/2016/5/11/chartex" xmlns:cx6="http://schemas.microsoft.com/office/drawing/2016/5/12/chartex" xmlns:cx7="http://schemas.microsoft.com/office/drawing/2016/5/13/chartex" xmlns:cx8="http://schemas.microsoft.com/office/drawing/2016/5/14/chartex" xmlns:mc="http://schemas.openxmlformats.org/markup-compatibility/2006" xmlns:aink="http://schemas.microsoft.com/office/drawing/2016/ink" xmlns:am3d="http://schemas.microsoft.com/office/drawing/2017/model3d" xmlns:o="urn:schemas-microsoft-com:office:office" xmlns:r="http://schemas.openxmlformats.org/officeDocument/2006/relationships" xmlns:m="http://schemas.openxmlformats.org/officeDocument/2006/math" xmlns:v="urn:schemas-microsoft-com:vml" xmlns:wp14="http://schemas.microsoft.com/office/word/2010/wordprocessingDrawing" xmlns:wp="http://schemas.openxmlformats.org/drawingml/2006/wordprocessingDrawing" xmlns:w10="urn:schemas-microsoft-com:office:word" xmlns:w="http://schemas.openxmlformats.org/wordprocessingml/2006/main" xmlns:w14="http://schemas.microsoft.com/office/word/2010/wordml" xmlns:w15="http://schemas.microsoft.com/office/word/2012/wordml" xmlns:w16cex="http://schemas.microsoft.com/office/word/2018/wordml/cex" xmlns:w16cid="http://schemas.microsoft.com/office/word/2016/wordml/cid" xmlns:w16="http://schemas.microsoft.com/office/word/2018/wordml" xmlns:w16sdtdh="http://schemas.microsoft.com/office/word/2020/wordml/sdtdatahash" xmlns:w16se="http://schemas.microsoft.com/office/word/2015/wordml/symex" xmlns:wpg="http://schemas.microsoft.com/office/word/2010/wordprocessingGroup" xmlns:wpi="http://schemas.microsoft.com/office/word/2010/wordprocessingInk" xmlns:wne="http://schemas.microsoft.com/office/word/2006/wordml" xmlns:wps="http://schemas.microsoft.com/office/word/2010/wordprocessingShape" mc:Ignorable="w14 w15 w16se w16cid w16 w16cex w16sdtdh wp14">
   <w:footnote w:type="separator" w:id="-1">
     <w:p>
       <w:r>
@@ -1203,13 +2757,25 @@
 </file>
 
 <file path=word/header1.xml><?xml version="1.0" encoding="utf-8"?>
-<w:hdr xmlns:wpc="http://schemas.microsoft.com/office/word/2010/wordprocessingCanvas" xmlns:cx="http://schemas.microsoft.com/office/drawing/2014/chartex" xmlns:cx1="http://schemas.microsoft.com/office/drawing/2015/9/8/chartex" xmlns:cx2="http://schemas.microsoft.com/office/drawing/2015/10/21/chartex" xmlns:cx3="http://schemas.microsoft.com/office/drawing/2016/5/9/chartex" xmlns:cx4="http://schemas.microsoft.com/office/drawing/2016/5/10/chartex" xmlns:cx5="http://schemas.microsoft.com/office/drawing/2016/5/11/chartex" xmlns:cx6="http://schemas.microsoft.com/office/drawing/2016/5/12/chartex" xmlns:cx7="http://schemas.microsoft.com/office/drawing/2016/5/13/chartex" xmlns:cx8="http://schemas.microsoft.com/office/drawing/2016/5/14/chartex" xmlns:mc="http://schemas.openxmlformats.org/markup-compatibility/2006" xmlns:aink="http://schemas.microsoft.com/office/drawing/2016/ink" xmlns:am3d="http://schemas.microsoft.com/office/drawing/2017/model3d" xmlns:o="urn:schemas-microsoft-com:office:office" xmlns:oel="http://schemas.microsoft.com/office/2019/extlst" xmlns:r="http://schemas.openxmlformats.org/officeDocument/2006/relationships" xmlns:m="http://schemas.openxmlformats.org/officeDocument/2006/math" xmlns:v="urn:schemas-microsoft-com:vml" xmlns:wp14="http://schemas.microsoft.com/office/word/2010/wordprocessingDrawing" xmlns:wp="http://schemas.openxmlformats.org/drawingml/2006/wordprocessingDrawing" xmlns:w10="urn:schemas-microsoft-com:office:word" xmlns:w="http://schemas.openxmlformats.org/wordprocessingml/2006/main" xmlns:w14="http://schemas.microsoft.com/office/word/2010/wordml" xmlns:w15="http://schemas.microsoft.com/office/word/2012/wordml" xmlns:w16cex="http://schemas.microsoft.com/office/word/2018/wordml/cex" xmlns:w16cid="http://schemas.microsoft.com/office/word/2016/wordml/cid" xmlns:w16="http://schemas.microsoft.com/office/word/2018/wordml" xmlns:w16sdtdh="http://schemas.microsoft.com/office/word/2020/wordml/sdtdatahash" xmlns:w16se="http://schemas.microsoft.com/office/word/2015/wordml/symex" xmlns:wpg="http://schemas.microsoft.com/office/word/2010/wordprocessingGroup" xmlns:wpi="http://schemas.microsoft.com/office/word/2010/wordprocessingInk" xmlns:wne="http://schemas.microsoft.com/office/word/2006/wordml" xmlns:wps="http://schemas.microsoft.com/office/word/2010/wordprocessingShape" mc:Ignorable="w14 w15 w16se w16cid w16 w16cex w16sdtdh wp14">
+<w:hdr xmlns:wpc="http://schemas.microsoft.com/office/word/2010/wordprocessingCanvas" xmlns:cx="http://schemas.microsoft.com/office/drawing/2014/chartex" xmlns:cx1="http://schemas.microsoft.com/office/drawing/2015/9/8/chartex" xmlns:cx2="http://schemas.microsoft.com/office/drawing/2015/10/21/chartex" xmlns:cx3="http://schemas.microsoft.com/office/drawing/2016/5/9/chartex" xmlns:cx4="http://schemas.microsoft.com/office/drawing/2016/5/10/chartex" xmlns:cx5="http://schemas.microsoft.com/office/drawing/2016/5/11/chartex" xmlns:cx6="http://schemas.microsoft.com/office/drawing/2016/5/12/chartex" xmlns:cx7="http://schemas.microsoft.com/office/drawing/2016/5/13/chartex" xmlns:cx8="http://schemas.microsoft.com/office/drawing/2016/5/14/chartex" xmlns:mc="http://schemas.openxmlformats.org/markup-compatibility/2006" xmlns:aink="http://schemas.microsoft.com/office/drawing/2016/ink" xmlns:am3d="http://schemas.microsoft.com/office/drawing/2017/model3d" xmlns:o="urn:schemas-microsoft-com:office:office" xmlns:r="http://schemas.openxmlformats.org/officeDocument/2006/relationships" xmlns:m="http://schemas.openxmlformats.org/officeDocument/2006/math" xmlns:v="urn:schemas-microsoft-com:vml" xmlns:wp14="http://schemas.microsoft.com/office/word/2010/wordprocessingDrawing" xmlns:wp="http://schemas.openxmlformats.org/drawingml/2006/wordprocessingDrawing" xmlns:w10="urn:schemas-microsoft-com:office:word" xmlns:w="http://schemas.openxmlformats.org/wordprocessingml/2006/main" xmlns:w14="http://schemas.microsoft.com/office/word/2010/wordml" xmlns:w15="http://schemas.microsoft.com/office/word/2012/wordml" xmlns:w16cex="http://schemas.microsoft.com/office/word/2018/wordml/cex" xmlns:w16cid="http://schemas.microsoft.com/office/word/2016/wordml/cid" xmlns:w16="http://schemas.microsoft.com/office/word/2018/wordml" xmlns:w16sdtdh="http://schemas.microsoft.com/office/word/2020/wordml/sdtdatahash" xmlns:w16se="http://schemas.microsoft.com/office/word/2015/wordml/symex" xmlns:wpg="http://schemas.microsoft.com/office/word/2010/wordprocessingGroup" xmlns:wpi="http://schemas.microsoft.com/office/word/2010/wordprocessingInk" xmlns:wne="http://schemas.microsoft.com/office/word/2006/wordml" xmlns:wps="http://schemas.microsoft.com/office/word/2010/wordprocessingShape" mc:Ignorable="w14 w15 w16se w16cid w16 w16cex w16sdtdh wp14">
+  <w:p/>
+</w:hdr>
+</file>
+
+<file path=word/header2.xml><?xml version="1.0" encoding="utf-8"?>
+<w:hdr xmlns:wpc="http://schemas.microsoft.com/office/word/2010/wordprocessingCanvas" xmlns:cx="http://schemas.microsoft.com/office/drawing/2014/chartex" xmlns:cx1="http://schemas.microsoft.com/office/drawing/2015/9/8/chartex" xmlns:cx2="http://schemas.microsoft.com/office/drawing/2015/10/21/chartex" xmlns:cx3="http://schemas.microsoft.com/office/drawing/2016/5/9/chartex" xmlns:cx4="http://schemas.microsoft.com/office/drawing/2016/5/10/chartex" xmlns:cx5="http://schemas.microsoft.com/office/drawing/2016/5/11/chartex" xmlns:cx6="http://schemas.microsoft.com/office/drawing/2016/5/12/chartex" xmlns:cx7="http://schemas.microsoft.com/office/drawing/2016/5/13/chartex" xmlns:cx8="http://schemas.microsoft.com/office/drawing/2016/5/14/chartex" xmlns:mc="http://schemas.openxmlformats.org/markup-compatibility/2006" xmlns:aink="http://schemas.microsoft.com/office/drawing/2016/ink" xmlns:am3d="http://schemas.microsoft.com/office/drawing/2017/model3d" xmlns:o="urn:schemas-microsoft-com:office:office" xmlns:r="http://schemas.openxmlformats.org/officeDocument/2006/relationships" xmlns:m="http://schemas.openxmlformats.org/officeDocument/2006/math" xmlns:v="urn:schemas-microsoft-com:vml" xmlns:wp14="http://schemas.microsoft.com/office/word/2010/wordprocessingDrawing" xmlns:wp="http://schemas.openxmlformats.org/drawingml/2006/wordprocessingDrawing" xmlns:w10="urn:schemas-microsoft-com:office:word" xmlns:w="http://schemas.openxmlformats.org/wordprocessingml/2006/main" xmlns:w14="http://schemas.microsoft.com/office/word/2010/wordml" xmlns:w15="http://schemas.microsoft.com/office/word/2012/wordml" xmlns:w16cex="http://schemas.microsoft.com/office/word/2018/wordml/cex" xmlns:w16cid="http://schemas.microsoft.com/office/word/2016/wordml/cid" xmlns:w16="http://schemas.microsoft.com/office/word/2018/wordml" xmlns:w16sdtdh="http://schemas.microsoft.com/office/word/2020/wordml/sdtdatahash" xmlns:w16se="http://schemas.microsoft.com/office/word/2015/wordml/symex" xmlns:wpg="http://schemas.microsoft.com/office/word/2010/wordprocessingGroup" xmlns:wpi="http://schemas.microsoft.com/office/word/2010/wordprocessingInk" xmlns:wne="http://schemas.microsoft.com/office/word/2006/wordml" xmlns:wps="http://schemas.microsoft.com/office/word/2010/wordprocessingShape" mc:Ignorable="w14 w15 w16se w16cid w16 w16cex w16sdtdh wp14">
+  <w:p/>
+</w:hdr>
+</file>
+
+<file path=word/header3.xml><?xml version="1.0" encoding="utf-8"?>
+<w:hdr xmlns:wpc="http://schemas.microsoft.com/office/word/2010/wordprocessingCanvas" xmlns:cx="http://schemas.microsoft.com/office/drawing/2014/chartex" xmlns:cx1="http://schemas.microsoft.com/office/drawing/2015/9/8/chartex" xmlns:cx2="http://schemas.microsoft.com/office/drawing/2015/10/21/chartex" xmlns:cx3="http://schemas.microsoft.com/office/drawing/2016/5/9/chartex" xmlns:cx4="http://schemas.microsoft.com/office/drawing/2016/5/10/chartex" xmlns:cx5="http://schemas.microsoft.com/office/drawing/2016/5/11/chartex" xmlns:cx6="http://schemas.microsoft.com/office/drawing/2016/5/12/chartex" xmlns:cx7="http://schemas.microsoft.com/office/drawing/2016/5/13/chartex" xmlns:cx8="http://schemas.microsoft.com/office/drawing/2016/5/14/chartex" xmlns:mc="http://schemas.openxmlformats.org/markup-compatibility/2006" xmlns:aink="http://schemas.microsoft.com/office/drawing/2016/ink" xmlns:am3d="http://schemas.microsoft.com/office/drawing/2017/model3d" xmlns:o="urn:schemas-microsoft-com:office:office" xmlns:r="http://schemas.openxmlformats.org/officeDocument/2006/relationships" xmlns:m="http://schemas.openxmlformats.org/officeDocument/2006/math" xmlns:v="urn:schemas-microsoft-com:vml" xmlns:wp14="http://schemas.microsoft.com/office/word/2010/wordprocessingDrawing" xmlns:wp="http://schemas.openxmlformats.org/drawingml/2006/wordprocessingDrawing" xmlns:w10="urn:schemas-microsoft-com:office:word" xmlns:w="http://schemas.openxmlformats.org/wordprocessingml/2006/main" xmlns:w14="http://schemas.microsoft.com/office/word/2010/wordml" xmlns:w15="http://schemas.microsoft.com/office/word/2012/wordml" xmlns:w16cex="http://schemas.microsoft.com/office/word/2018/wordml/cex" xmlns:w16cid="http://schemas.microsoft.com/office/word/2016/wordml/cid" xmlns:w16="http://schemas.microsoft.com/office/word/2018/wordml" xmlns:w16sdtdh="http://schemas.microsoft.com/office/word/2020/wordml/sdtdatahash" xmlns:w16se="http://schemas.microsoft.com/office/word/2015/wordml/symex" xmlns:wpg="http://schemas.microsoft.com/office/word/2010/wordprocessingGroup" xmlns:wpi="http://schemas.microsoft.com/office/word/2010/wordprocessingInk" xmlns:wne="http://schemas.microsoft.com/office/word/2006/wordml" xmlns:wps="http://schemas.microsoft.com/office/word/2010/wordprocessingShape" mc:Ignorable="w14 w15 w16se w16cid w16 w16cex w16sdtdh wp14">
   <w:p/>
 </w:hdr>
 </file>
 
 <file path=word/numbering.xml><?xml version="1.0" encoding="utf-8"?>
-<w:numbering xmlns:wpc="http://schemas.microsoft.com/office/word/2010/wordprocessingCanvas" xmlns:cx="http://schemas.microsoft.com/office/drawing/2014/chartex" xmlns:cx1="http://schemas.microsoft.com/office/drawing/2015/9/8/chartex" xmlns:cx2="http://schemas.microsoft.com/office/drawing/2015/10/21/chartex" xmlns:cx3="http://schemas.microsoft.com/office/drawing/2016/5/9/chartex" xmlns:cx4="http://schemas.microsoft.com/office/drawing/2016/5/10/chartex" xmlns:cx5="http://schemas.microsoft.com/office/drawing/2016/5/11/chartex" xmlns:cx6="http://schemas.microsoft.com/office/drawing/2016/5/12/chartex" xmlns:cx7="http://schemas.microsoft.com/office/drawing/2016/5/13/chartex" xmlns:cx8="http://schemas.microsoft.com/office/drawing/2016/5/14/chartex" xmlns:mc="http://schemas.openxmlformats.org/markup-compatibility/2006" xmlns:aink="http://schemas.microsoft.com/office/drawing/2016/ink" xmlns:am3d="http://schemas.microsoft.com/office/drawing/2017/model3d" xmlns:o="urn:schemas-microsoft-com:office:office" xmlns:oel="http://schemas.microsoft.com/office/2019/extlst" xmlns:r="http://schemas.openxmlformats.org/officeDocument/2006/relationships" xmlns:m="http://schemas.openxmlformats.org/officeDocument/2006/math" xmlns:v="urn:schemas-microsoft-com:vml" xmlns:wp14="http://schemas.microsoft.com/office/word/2010/wordprocessingDrawing" xmlns:wp="http://schemas.openxmlformats.org/drawingml/2006/wordprocessingDrawing" xmlns:w10="urn:schemas-microsoft-com:office:word" xmlns:w="http://schemas.openxmlformats.org/wordprocessingml/2006/main" xmlns:w14="http://schemas.microsoft.com/office/word/2010/wordml" xmlns:w15="http://schemas.microsoft.com/office/word/2012/wordml" xmlns:w16cex="http://schemas.microsoft.com/office/word/2018/wordml/cex" xmlns:w16cid="http://schemas.microsoft.com/office/word/2016/wordml/cid" xmlns:w16="http://schemas.microsoft.com/office/word/2018/wordml" xmlns:w16sdtdh="http://schemas.microsoft.com/office/word/2020/wordml/sdtdatahash" xmlns:w16se="http://schemas.microsoft.com/office/word/2015/wordml/symex" xmlns:wpg="http://schemas.microsoft.com/office/word/2010/wordprocessingGroup" xmlns:wpi="http://schemas.microsoft.com/office/word/2010/wordprocessingInk" xmlns:wne="http://schemas.microsoft.com/office/word/2006/wordml" xmlns:wps="http://schemas.microsoft.com/office/word/2010/wordprocessingShape" mc:Ignorable="w14 w15 w16se w16cid w16 w16cex w16sdtdh wp14">
+<w:numbering xmlns:wpc="http://schemas.microsoft.com/office/word/2010/wordprocessingCanvas" xmlns:cx="http://schemas.microsoft.com/office/drawing/2014/chartex" xmlns:cx1="http://schemas.microsoft.com/office/drawing/2015/9/8/chartex" xmlns:cx2="http://schemas.microsoft.com/office/drawing/2015/10/21/chartex" xmlns:cx3="http://schemas.microsoft.com/office/drawing/2016/5/9/chartex" xmlns:cx4="http://schemas.microsoft.com/office/drawing/2016/5/10/chartex" xmlns:cx5="http://schemas.microsoft.com/office/drawing/2016/5/11/chartex" xmlns:cx6="http://schemas.microsoft.com/office/drawing/2016/5/12/chartex" xmlns:cx7="http://schemas.microsoft.com/office/drawing/2016/5/13/chartex" xmlns:cx8="http://schemas.microsoft.com/office/drawing/2016/5/14/chartex" xmlns:mc="http://schemas.openxmlformats.org/markup-compatibility/2006" xmlns:aink="http://schemas.microsoft.com/office/drawing/2016/ink" xmlns:am3d="http://schemas.microsoft.com/office/drawing/2017/model3d" xmlns:o="urn:schemas-microsoft-com:office:office" xmlns:r="http://schemas.openxmlformats.org/officeDocument/2006/relationships" xmlns:m="http://schemas.openxmlformats.org/officeDocument/2006/math" xmlns:v="urn:schemas-microsoft-com:vml" xmlns:wp14="http://schemas.microsoft.com/office/word/2010/wordprocessingDrawing" xmlns:wp="http://schemas.openxmlformats.org/drawingml/2006/wordprocessingDrawing" xmlns:w10="urn:schemas-microsoft-com:office:word" xmlns:w="http://schemas.openxmlformats.org/wordprocessingml/2006/main" xmlns:w14="http://schemas.microsoft.com/office/word/2010/wordml" xmlns:w15="http://schemas.microsoft.com/office/word/2012/wordml" xmlns:w16cex="http://schemas.microsoft.com/office/word/2018/wordml/cex" xmlns:w16cid="http://schemas.microsoft.com/office/word/2016/wordml/cid" xmlns:w16="http://schemas.microsoft.com/office/word/2018/wordml" xmlns:w16sdtdh="http://schemas.microsoft.com/office/word/2020/wordml/sdtdatahash" xmlns:w16se="http://schemas.microsoft.com/office/word/2015/wordml/symex" xmlns:wpg="http://schemas.microsoft.com/office/word/2010/wordprocessingGroup" xmlns:wpi="http://schemas.microsoft.com/office/word/2010/wordprocessingInk" xmlns:wne="http://schemas.microsoft.com/office/word/2006/wordml" xmlns:wps="http://schemas.microsoft.com/office/word/2010/wordprocessingShape" mc:Ignorable="w14 w15 w16se w16cid w16 w16cex w16sdtdh wp14">
   <w:abstractNum w:abstractNumId="0" w15:restartNumberingAfterBreak="0">
     <w:nsid w:val="61815503"/>
     <w:multiLevelType w:val="multilevel"/>
@@ -1323,7 +2889,7 @@
       </w:rPr>
     </w:lvl>
   </w:abstractNum>
-  <w:num w:numId="1" w16cid:durableId="2015188118">
+  <w:num w:numId="1">
     <w:abstractNumId w:val="0"/>
   </w:num>
 </w:numbering>
@@ -1730,7 +3296,7 @@
       <w:rFonts w:eastAsia="Calibri"/>
     </w:rPr>
   </w:style>
-  <w:style w:type="paragraph" w:styleId="Heading1">
+  <w:style w:type="paragraph" w:styleId="Ttulo1">
     <w:name w:val="heading 1"/>
     <w:basedOn w:val="Normal"/>
     <w:next w:val="Normal"/>
@@ -1748,7 +3314,7 @@
       <w:szCs w:val="48"/>
     </w:rPr>
   </w:style>
-  <w:style w:type="paragraph" w:styleId="Heading2">
+  <w:style w:type="paragraph" w:styleId="Ttulo2">
     <w:name w:val="heading 2"/>
     <w:basedOn w:val="Normal"/>
     <w:next w:val="Normal"/>
@@ -1768,7 +3334,7 @@
       <w:szCs w:val="36"/>
     </w:rPr>
   </w:style>
-  <w:style w:type="paragraph" w:styleId="Heading3">
+  <w:style w:type="paragraph" w:styleId="Ttulo3">
     <w:name w:val="heading 3"/>
     <w:basedOn w:val="Normal"/>
     <w:next w:val="Normal"/>
@@ -1788,7 +3354,7 @@
       <w:szCs w:val="28"/>
     </w:rPr>
   </w:style>
-  <w:style w:type="paragraph" w:styleId="Heading4">
+  <w:style w:type="paragraph" w:styleId="Ttulo4">
     <w:name w:val="heading 4"/>
     <w:basedOn w:val="Normal"/>
     <w:next w:val="Normal"/>
@@ -1808,7 +3374,7 @@
       <w:szCs w:val="24"/>
     </w:rPr>
   </w:style>
-  <w:style w:type="paragraph" w:styleId="Heading5">
+  <w:style w:type="paragraph" w:styleId="Ttulo5">
     <w:name w:val="heading 5"/>
     <w:basedOn w:val="Normal"/>
     <w:next w:val="Normal"/>
@@ -1828,7 +3394,7 @@
       <w:szCs w:val="22"/>
     </w:rPr>
   </w:style>
-  <w:style w:type="paragraph" w:styleId="Heading6">
+  <w:style w:type="paragraph" w:styleId="Ttulo6">
     <w:name w:val="heading 6"/>
     <w:basedOn w:val="Normal"/>
     <w:next w:val="Normal"/>
@@ -1846,13 +3412,13 @@
       <w:b/>
     </w:rPr>
   </w:style>
-  <w:style w:type="character" w:default="1" w:styleId="DefaultParagraphFont">
+  <w:style w:type="character" w:default="1" w:styleId="Fuentedeprrafopredeter">
     <w:name w:val="Default Paragraph Font"/>
     <w:uiPriority w:val="1"/>
     <w:semiHidden/>
     <w:unhideWhenUsed/>
   </w:style>
-  <w:style w:type="table" w:default="1" w:styleId="TableNormal">
+  <w:style w:type="table" w:default="1" w:styleId="Tablanormal">
     <w:name w:val="Normal Table"/>
     <w:uiPriority w:val="99"/>
     <w:semiHidden/>
@@ -1867,17 +3433,17 @@
       </w:tblCellMar>
     </w:tblPr>
   </w:style>
-  <w:style w:type="numbering" w:default="1" w:styleId="NoList">
+  <w:style w:type="numbering" w:default="1" w:styleId="Sinlista">
     <w:name w:val="No List"/>
     <w:uiPriority w:val="99"/>
     <w:semiHidden/>
     <w:unhideWhenUsed/>
   </w:style>
-  <w:style w:type="paragraph" w:styleId="Title">
+  <w:style w:type="paragraph" w:styleId="Ttulo">
     <w:name w:val="Title"/>
     <w:basedOn w:val="Normal"/>
     <w:next w:val="Normal"/>
-    <w:link w:val="TitleChar"/>
+    <w:link w:val="TtuloCar"/>
     <w:uiPriority w:val="10"/>
     <w:qFormat/>
     <w:rsid w:val="00D259E7"/>
@@ -1892,9 +3458,9 @@
       <w:lang w:val="es-ES"/>
     </w:rPr>
   </w:style>
-  <w:style w:type="paragraph" w:styleId="NoSpacing">
+  <w:style w:type="paragraph" w:styleId="Sinespaciado">
     <w:name w:val="No Spacing"/>
-    <w:link w:val="NoSpacingChar"/>
+    <w:link w:val="SinespaciadoCar"/>
     <w:uiPriority w:val="1"/>
     <w:qFormat/>
     <w:rsid w:val="009133FC"/>
@@ -1903,9 +3469,9 @@
       <w:lang w:val="en-US"/>
     </w:rPr>
   </w:style>
-  <w:style w:type="character" w:customStyle="1" w:styleId="NoSpacingChar">
-    <w:name w:val="No Spacing Char"/>
-    <w:link w:val="NoSpacing"/>
+  <w:style w:type="character" w:customStyle="1" w:styleId="SinespaciadoCar">
+    <w:name w:val="Sin espaciado Car"/>
+    <w:link w:val="Sinespaciado"/>
     <w:uiPriority w:val="1"/>
     <w:rsid w:val="009133FC"/>
     <w:rPr>
@@ -1913,7 +3479,7 @@
       <w:lang w:val="en-US"/>
     </w:rPr>
   </w:style>
-  <w:style w:type="paragraph" w:styleId="ListParagraph">
+  <w:style w:type="paragraph" w:styleId="Prrafodelista">
     <w:name w:val="List Paragraph"/>
     <w:basedOn w:val="Normal"/>
     <w:uiPriority w:val="34"/>
@@ -1924,10 +3490,10 @@
       <w:contextualSpacing/>
     </w:pPr>
   </w:style>
-  <w:style w:type="paragraph" w:styleId="BalloonText">
+  <w:style w:type="paragraph" w:styleId="Textodeglobo">
     <w:name w:val="Balloon Text"/>
     <w:basedOn w:val="Normal"/>
-    <w:link w:val="BalloonTextChar"/>
+    <w:link w:val="TextodegloboCar"/>
     <w:uiPriority w:val="99"/>
     <w:semiHidden/>
     <w:unhideWhenUsed/>
@@ -1937,10 +3503,10 @@
       <w:szCs w:val="16"/>
     </w:rPr>
   </w:style>
-  <w:style w:type="character" w:customStyle="1" w:styleId="BalloonTextChar">
-    <w:name w:val="Balloon Text Char"/>
-    <w:basedOn w:val="DefaultParagraphFont"/>
-    <w:link w:val="BalloonText"/>
+  <w:style w:type="character" w:customStyle="1" w:styleId="TextodegloboCar">
+    <w:name w:val="Texto de globo Car"/>
+    <w:basedOn w:val="Fuentedeprrafopredeter"/>
+    <w:link w:val="Textodeglobo"/>
     <w:uiPriority w:val="99"/>
     <w:semiHidden/>
     <w:rsid w:val="009133FC"/>
@@ -1951,9 +3517,9 @@
       <w:lang w:val="es-CR"/>
     </w:rPr>
   </w:style>
-  <w:style w:type="character" w:styleId="CommentReference">
+  <w:style w:type="character" w:styleId="Refdecomentario">
     <w:name w:val="annotation reference"/>
-    <w:basedOn w:val="DefaultParagraphFont"/>
+    <w:basedOn w:val="Fuentedeprrafopredeter"/>
     <w:uiPriority w:val="99"/>
     <w:semiHidden/>
     <w:unhideWhenUsed/>
@@ -1963,19 +3529,19 @@
       <w:szCs w:val="16"/>
     </w:rPr>
   </w:style>
-  <w:style w:type="paragraph" w:styleId="CommentText">
+  <w:style w:type="paragraph" w:styleId="Textocomentario">
     <w:name w:val="annotation text"/>
     <w:basedOn w:val="Normal"/>
-    <w:link w:val="CommentTextChar"/>
+    <w:link w:val="TextocomentarioCar"/>
     <w:uiPriority w:val="99"/>
     <w:semiHidden/>
     <w:unhideWhenUsed/>
     <w:rsid w:val="00965972"/>
   </w:style>
-  <w:style w:type="character" w:customStyle="1" w:styleId="CommentTextChar">
-    <w:name w:val="Comment Text Char"/>
-    <w:basedOn w:val="DefaultParagraphFont"/>
-    <w:link w:val="CommentText"/>
+  <w:style w:type="character" w:customStyle="1" w:styleId="TextocomentarioCar">
+    <w:name w:val="Texto comentario Car"/>
+    <w:basedOn w:val="Fuentedeprrafopredeter"/>
+    <w:link w:val="Textocomentario"/>
     <w:uiPriority w:val="99"/>
     <w:semiHidden/>
     <w:rsid w:val="00965972"/>
@@ -1986,11 +3552,11 @@
       <w:lang w:val="es-CR"/>
     </w:rPr>
   </w:style>
-  <w:style w:type="paragraph" w:styleId="CommentSubject">
+  <w:style w:type="paragraph" w:styleId="Asuntodelcomentario">
     <w:name w:val="annotation subject"/>
-    <w:basedOn w:val="CommentText"/>
-    <w:next w:val="CommentText"/>
-    <w:link w:val="CommentSubjectChar"/>
+    <w:basedOn w:val="Textocomentario"/>
+    <w:next w:val="Textocomentario"/>
+    <w:link w:val="AsuntodelcomentarioCar"/>
     <w:uiPriority w:val="99"/>
     <w:semiHidden/>
     <w:unhideWhenUsed/>
@@ -2000,10 +3566,10 @@
       <w:bCs/>
     </w:rPr>
   </w:style>
-  <w:style w:type="character" w:customStyle="1" w:styleId="CommentSubjectChar">
-    <w:name w:val="Comment Subject Char"/>
-    <w:basedOn w:val="CommentTextChar"/>
-    <w:link w:val="CommentSubject"/>
+  <w:style w:type="character" w:customStyle="1" w:styleId="AsuntodelcomentarioCar">
+    <w:name w:val="Asunto del comentario Car"/>
+    <w:basedOn w:val="TextocomentarioCar"/>
+    <w:link w:val="Asuntodelcomentario"/>
     <w:uiPriority w:val="99"/>
     <w:semiHidden/>
     <w:rsid w:val="00965972"/>
@@ -2016,10 +3582,10 @@
       <w:lang w:val="es-CR"/>
     </w:rPr>
   </w:style>
-  <w:style w:type="character" w:customStyle="1" w:styleId="TitleChar">
-    <w:name w:val="Title Char"/>
-    <w:basedOn w:val="DefaultParagraphFont"/>
-    <w:link w:val="Title"/>
+  <w:style w:type="character" w:customStyle="1" w:styleId="TtuloCar">
+    <w:name w:val="Título Car"/>
+    <w:basedOn w:val="Fuentedeprrafopredeter"/>
+    <w:link w:val="Ttulo"/>
     <w:rsid w:val="00D259E7"/>
     <w:rPr>
       <w:rFonts w:ascii="Arial" w:eastAsia="Times New Roman" w:hAnsi="Arial" w:cs="Times New Roman"/>
@@ -2029,9 +3595,9 @@
       <w:lang w:val="es-ES"/>
     </w:rPr>
   </w:style>
-  <w:style w:type="table" w:styleId="TableGrid">
+  <w:style w:type="table" w:styleId="Tablaconcuadrcula">
     <w:name w:val="Table Grid"/>
-    <w:basedOn w:val="TableNormal"/>
+    <w:basedOn w:val="Tablanormal"/>
     <w:uiPriority w:val="59"/>
     <w:rsid w:val="005004F1"/>
     <w:tblPr>
@@ -2045,10 +3611,10 @@
       </w:tblBorders>
     </w:tblPr>
   </w:style>
-  <w:style w:type="paragraph" w:styleId="Header">
+  <w:style w:type="paragraph" w:styleId="Encabezado">
     <w:name w:val="header"/>
     <w:basedOn w:val="Normal"/>
-    <w:link w:val="HeaderChar"/>
+    <w:link w:val="EncabezadoCar"/>
     <w:uiPriority w:val="99"/>
     <w:unhideWhenUsed/>
     <w:rsid w:val="00BD5F34"/>
@@ -2059,10 +3625,10 @@
       </w:tabs>
     </w:pPr>
   </w:style>
-  <w:style w:type="character" w:customStyle="1" w:styleId="HeaderChar">
-    <w:name w:val="Header Char"/>
-    <w:basedOn w:val="DefaultParagraphFont"/>
-    <w:link w:val="Header"/>
+  <w:style w:type="character" w:customStyle="1" w:styleId="EncabezadoCar">
+    <w:name w:val="Encabezado Car"/>
+    <w:basedOn w:val="Fuentedeprrafopredeter"/>
+    <w:link w:val="Encabezado"/>
     <w:uiPriority w:val="99"/>
     <w:rsid w:val="00BD5F34"/>
     <w:rPr>
@@ -2072,10 +3638,10 @@
       <w:lang w:val="es-CR"/>
     </w:rPr>
   </w:style>
-  <w:style w:type="paragraph" w:styleId="Footer">
+  <w:style w:type="paragraph" w:styleId="Piedepgina">
     <w:name w:val="footer"/>
     <w:basedOn w:val="Normal"/>
-    <w:link w:val="FooterChar"/>
+    <w:link w:val="PiedepginaCar"/>
     <w:uiPriority w:val="99"/>
     <w:unhideWhenUsed/>
     <w:rsid w:val="00BD5F34"/>
@@ -2086,10 +3652,10 @@
       </w:tabs>
     </w:pPr>
   </w:style>
-  <w:style w:type="character" w:customStyle="1" w:styleId="FooterChar">
-    <w:name w:val="Footer Char"/>
-    <w:basedOn w:val="DefaultParagraphFont"/>
-    <w:link w:val="Footer"/>
+  <w:style w:type="character" w:customStyle="1" w:styleId="PiedepginaCar">
+    <w:name w:val="Pie de página Car"/>
+    <w:basedOn w:val="Fuentedeprrafopredeter"/>
+    <w:link w:val="Piedepgina"/>
     <w:uiPriority w:val="99"/>
     <w:rsid w:val="00BD5F34"/>
     <w:rPr>
@@ -2099,7 +3665,7 @@
       <w:lang w:val="es-CR"/>
     </w:rPr>
   </w:style>
-  <w:style w:type="paragraph" w:styleId="Subtitle">
+  <w:style w:type="paragraph" w:styleId="Subttulo">
     <w:name w:val="Subtitle"/>
     <w:basedOn w:val="Normal"/>
     <w:next w:val="Normal"/>
@@ -2119,7 +3685,7 @@
     </w:rPr>
   </w:style>
   <w:style w:type="table" w:customStyle="1" w:styleId="a">
-    <w:basedOn w:val="TableNormal"/>
+    <w:basedOn w:val="Tablanormal"/>
     <w:tblPr>
       <w:tblStyleRowBandSize w:val="1"/>
       <w:tblStyleColBandSize w:val="1"/>
@@ -2130,7 +3696,7 @@
     </w:tblPr>
   </w:style>
   <w:style w:type="table" w:customStyle="1" w:styleId="a0">
-    <w:basedOn w:val="TableNormal"/>
+    <w:basedOn w:val="Tablanormal"/>
     <w:tblPr>
       <w:tblStyleRowBandSize w:val="1"/>
       <w:tblStyleColBandSize w:val="1"/>
@@ -2143,7 +3709,7 @@
     </w:tblPr>
   </w:style>
   <w:style w:type="table" w:customStyle="1" w:styleId="a1">
-    <w:basedOn w:val="TableNormal"/>
+    <w:basedOn w:val="Tablanormal"/>
     <w:tblPr>
       <w:tblStyleRowBandSize w:val="1"/>
       <w:tblStyleColBandSize w:val="1"/>
@@ -2156,7 +3722,7 @@
     </w:tblPr>
   </w:style>
   <w:style w:type="table" w:customStyle="1" w:styleId="a2">
-    <w:basedOn w:val="TableNormal"/>
+    <w:basedOn w:val="Tablanormal"/>
     <w:tblPr>
       <w:tblStyleRowBandSize w:val="1"/>
       <w:tblStyleColBandSize w:val="1"/>

</xml_diff>